<commit_message>
refactor: optimize modal loading and improve UX
- Add parallel data loading in donor-details-modal (Promise.all)
- Fix backdrop z-index layering for nested modals (backdrop < pane pattern)
- Add backdrop styling with blur effect and smooth transitions
- Fix reminder-details-modal with proper DialogConfig (maxWidth/maxHeight)
- Change letter-properties-modal grid to 2 columns in desktop
- Set reminder-details-modal width to 100% for wrapper adaptation

🤖 Generated with [Claude Code](https://claude.com/claude-code)

Co-Authored-By: Claude <noreply@anthropic.com>
</commit_message>
<xml_diff>
--- a/src/assets/letters/TYNoReceipt.docx
+++ b/src/assets/letters/TYNoReceipt.docx
@@ -2,6 +2,19 @@
 <file path=word/document.xml><?xml version="1.0" encoding="utf-8"?>
 <w:document xmlns:wpc="http://schemas.microsoft.com/office/word/2010/wordprocessingCanvas" xmlns:cx="http://schemas.microsoft.com/office/drawing/2014/chartex" xmlns:cx1="http://schemas.microsoft.com/office/drawing/2015/9/8/chartex" xmlns:cx2="http://schemas.microsoft.com/office/drawing/2015/10/21/chartex" xmlns:cx3="http://schemas.microsoft.com/office/drawing/2016/5/9/chartex" xmlns:cx4="http://schemas.microsoft.com/office/drawing/2016/5/10/chartex" xmlns:cx5="http://schemas.microsoft.com/office/drawing/2016/5/11/chartex" xmlns:cx6="http://schemas.microsoft.com/office/drawing/2016/5/12/chartex" xmlns:cx7="http://schemas.microsoft.com/office/drawing/2016/5/13/chartex" xmlns:cx8="http://schemas.microsoft.com/office/drawing/2016/5/14/chartex" xmlns:mc="http://schemas.openxmlformats.org/markup-compatibility/2006" xmlns:aink="http://schemas.microsoft.com/office/drawing/2016/ink" xmlns:am3d="http://schemas.microsoft.com/office/drawing/2017/model3d" xmlns:o="urn:schemas-microsoft-com:office:office" xmlns:oel="http://schemas.microsoft.com/office/2019/extlst" xmlns:r="http://schemas.openxmlformats.org/officeDocument/2006/relationships" xmlns:m="http://schemas.openxmlformats.org/officeDocument/2006/math" xmlns:v="urn:schemas-microsoft-com:vml" xmlns:wp14="http://schemas.microsoft.com/office/word/2010/wordprocessingDrawing" xmlns:wp="http://schemas.openxmlformats.org/drawingml/2006/wordprocessingDrawing" xmlns:w10="urn:schemas-microsoft-com:office:word" xmlns:w="http://schemas.openxmlformats.org/wordprocessingml/2006/main" xmlns:w14="http://schemas.microsoft.com/office/word/2010/wordml" xmlns:w15="http://schemas.microsoft.com/office/word/2012/wordml" xmlns:w16cex="http://schemas.microsoft.com/office/word/2018/wordml/cex" xmlns:w16cid="http://schemas.microsoft.com/office/word/2016/wordml/cid" xmlns:w16="http://schemas.microsoft.com/office/word/2018/wordml" xmlns:w16du="http://schemas.microsoft.com/office/word/2023/wordml/word16du" xmlns:w16sdtdh="http://schemas.microsoft.com/office/word/2020/wordml/sdtdatahash" xmlns:w16sdtfl="http://schemas.microsoft.com/office/word/2024/wordml/sdtformatlock" xmlns:w16se="http://schemas.microsoft.com/office/word/2015/wordml/symex" xmlns:wpg="http://schemas.microsoft.com/office/word/2010/wordprocessingGroup" xmlns:wpi="http://schemas.microsoft.com/office/word/2010/wordprocessingInk" xmlns:wne="http://schemas.microsoft.com/office/word/2006/wordml" xmlns:wps="http://schemas.microsoft.com/office/word/2010/wordprocessingShape" mc:Ignorable="w14 w15 w16se w16cid w16 w16cex w16sdtdh w16sdtfl w16du wp14">
   <w:body>
+    <w:p>
+      <w:pPr>
+        <w:spacing w:line="300" w:lineRule="exact"/>
+        <w:rPr>
+          <w:rFonts w:cs="Livorna"/>
+          <w:spacing w:val="4"/>
+          <w:sz w:val="18"/>
+          <w:szCs w:val="18"/>
+          <w:rtl/>
+          <w:lang w:bidi="he-IL"/>
+        </w:rPr>
+      </w:pPr>
+    </w:p>
     <w:p>
       <w:pPr>
         <w:spacing w:line="300" w:lineRule="exact"/>
@@ -63,141 +76,6 @@
                           <w:p>
                             <w:pPr>
                               <w:bidi/>
-                              <w:spacing w:after="40" w:line="280" w:lineRule="exact"/>
-                              <w:rPr>
-                                <w:rFonts w:ascii="Livorna" w:hAnsi="Livorna" w:cs="Livorna"/>
-                                <w:spacing w:val="4"/>
-                                <w:sz w:val="28"/>
-                                <w:szCs w:val="28"/>
-                                <w:rtl/>
-                                <w:lang w:bidi="he-IL"/>
-                              </w:rPr>
-                            </w:pPr>
-                            <w:r>
-                              <w:rPr>
-                                <w:rFonts w:ascii="Livorna" w:hAnsi="Livorna" w:cs="Livorna" w:hint="cs"/>
-                                <w:spacing w:val="4"/>
-                                <w:sz w:val="28"/>
-                                <w:szCs w:val="28"/>
-                                <w:rtl/>
-                                <w:lang w:bidi="he-IL"/>
-                              </w:rPr>
-                              <w:t xml:space="preserve">בס"ד, </w:t>
-                            </w:r>
-                            <w:r>
-                              <w:rPr>
-                                <w:rFonts w:ascii="Livorna" w:hAnsi="Livorna" w:cs="Livorna" w:hint="cs"/>
-                                <w:spacing w:val="4"/>
-                                <w:sz w:val="28"/>
-                                <w:szCs w:val="28"/>
-                                <w:rtl/>
-                                <w:lang w:bidi="he-IL"/>
-                              </w:rPr>
-                              <w:fldChar w:fldCharType="begin"/>
-                            </w:r>
-                            <w:r>
-                              <w:rPr>
-                                <w:rFonts w:ascii="Livorna" w:hAnsi="Livorna" w:cs="Livorna" w:hint="cs"/>
-                                <w:spacing w:val="4"/>
-                                <w:sz w:val="28"/>
-                                <w:szCs w:val="28"/>
-                                <w:rtl/>
-                                <w:lang w:bidi="he-IL"/>
-                              </w:rPr>
-                              <w:instrText xml:space="preserve"> </w:instrText>
-                            </w:r>
-                            <w:r>
-                              <w:rPr>
-                                <w:rFonts w:ascii="Livorna" w:hAnsi="Livorna" w:cs="Livorna" w:hint="cs"/>
-                                <w:spacing w:val="4"/>
-                                <w:sz w:val="28"/>
-                                <w:szCs w:val="28"/>
-                                <w:lang w:bidi="he-IL"/>
-                              </w:rPr>
-                              <w:instrText>DATE</w:instrText>
-                            </w:r>
-                            <w:r>
-                              <w:rPr>
-                                <w:rFonts w:ascii="Livorna" w:hAnsi="Livorna" w:cs="Livorna" w:hint="cs"/>
-                                <w:spacing w:val="4"/>
-                                <w:sz w:val="28"/>
-                                <w:szCs w:val="28"/>
-                                <w:rtl/>
-                                <w:lang w:bidi="he-IL"/>
-                              </w:rPr>
-                              <w:instrText xml:space="preserve"> \@ "</w:instrText>
-                            </w:r>
-                            <w:r>
-                              <w:rPr>
-                                <w:rFonts w:ascii="Livorna" w:hAnsi="Livorna" w:cs="Livorna" w:hint="cs"/>
-                                <w:spacing w:val="4"/>
-                                <w:sz w:val="28"/>
-                                <w:szCs w:val="28"/>
-                                <w:lang w:bidi="he-IL"/>
-                              </w:rPr>
-                              <w:instrText>d MMMM, yyyy" \h</w:instrText>
-                            </w:r>
-                            <w:r>
-                              <w:rPr>
-                                <w:rFonts w:ascii="Livorna" w:hAnsi="Livorna" w:cs="Livorna" w:hint="cs"/>
-                                <w:spacing w:val="4"/>
-                                <w:sz w:val="28"/>
-                                <w:szCs w:val="28"/>
-                                <w:rtl/>
-                                <w:lang w:bidi="he-IL"/>
-                              </w:rPr>
-                              <w:instrText xml:space="preserve"> </w:instrText>
-                            </w:r>
-                            <w:r>
-                              <w:rPr>
-                                <w:rFonts w:ascii="Livorna" w:hAnsi="Livorna" w:cs="Livorna" w:hint="cs"/>
-                                <w:spacing w:val="4"/>
-                                <w:sz w:val="28"/>
-                                <w:szCs w:val="28"/>
-                                <w:rtl/>
-                                <w:lang w:bidi="he-IL"/>
-                              </w:rPr>
-                              <w:fldChar w:fldCharType="separate"/>
-                            </w:r>
-                            <w:r>
-                              <w:rPr>
-                                <w:rFonts w:ascii="Livorna" w:hAnsi="Livorna" w:cs="Livorna" w:hint="eastAsia"/>
-                                <w:noProof/>
-                                <w:spacing w:val="4"/>
-                                <w:sz w:val="28"/>
-                                <w:szCs w:val="28"/>
-                                <w:rtl/>
-                                <w:lang w:bidi="he-IL"/>
-                              </w:rPr>
-                              <w:t>‏כ</w:t>
-                            </w:r>
-                            <w:r>
-                              <w:rPr>
-                                <w:rFonts w:ascii="Livorna" w:hAnsi="Livorna" w:cs="Livorna"/>
-                                <w:noProof/>
-                                <w:spacing w:val="4"/>
-                                <w:sz w:val="28"/>
-                                <w:szCs w:val="28"/>
-                                <w:rtl/>
-                                <w:lang w:bidi="he-IL"/>
-                              </w:rPr>
-                              <w:t>"ג טבת, תשפ"ה</w:t>
-                            </w:r>
-                            <w:r>
-                              <w:rPr>
-                                <w:rFonts w:ascii="Livorna" w:hAnsi="Livorna" w:cs="Livorna" w:hint="cs"/>
-                                <w:spacing w:val="4"/>
-                                <w:sz w:val="28"/>
-                                <w:szCs w:val="28"/>
-                                <w:rtl/>
-                                <w:lang w:bidi="he-IL"/>
-                              </w:rPr>
-                              <w:fldChar w:fldCharType="end"/>
-                            </w:r>
-                          </w:p>
-                          <w:p>
-                            <w:pPr>
-                              <w:bidi/>
                               <w:spacing w:line="280" w:lineRule="exact"/>
                               <w:rPr>
                                 <w:rFonts w:ascii="Poppins Medium" w:hAnsi="Poppins Medium" w:cstheme="minorBidi"/>
@@ -208,59 +86,106 @@
                                 <w:lang w:bidi="he-IL"/>
                               </w:rPr>
                             </w:pPr>
+                            <w:proofErr w:type="spellStart"/>
                             <w:r>
                               <w:rPr>
-                                <w:rFonts w:ascii="Poppins Medium" w:hAnsi="Poppins Medium" w:cs="Poppins Medium"/>
+                                <w:rFonts w:cs="Livorna" w:hint="cs"/>
                                 <w:spacing w:val="4"/>
-                                <w:sz w:val="20"/>
-                                <w:szCs w:val="20"/>
+                                <w:sz w:val="28"/>
+                                <w:szCs w:val="28"/>
                                 <w:rtl/>
-                                <w:lang w:bidi="he-IL"/>
                               </w:rPr>
-                              <w:fldChar w:fldCharType="begin"/>
+                              <w:t>ב</w:t>
                             </w:r>
                             <w:r>
                               <w:rPr>
-                                <w:rFonts w:ascii="Poppins Medium" w:hAnsi="Poppins Medium" w:cs="Poppins Medium"/>
+                                <w:rFonts w:cs="Livorna" w:hint="cs"/>
                                 <w:spacing w:val="4"/>
-                                <w:sz w:val="20"/>
-                                <w:szCs w:val="20"/>
-                                <w:lang w:bidi="he-IL"/>
+                                <w:sz w:val="28"/>
+                                <w:szCs w:val="28"/>
+                                <w:rtl/>
                               </w:rPr>
-                              <w:instrText xml:space="preserve"> DATE \@ "M/d/yyyy" </w:instrText>
+                              <w:t>ס</w:t>
                             </w:r>
                             <w:r>
                               <w:rPr>
-                                <w:rFonts w:ascii="Poppins Medium" w:hAnsi="Poppins Medium" w:cs="Poppins Medium"/>
+                                <w:rFonts w:cs="Livorna" w:hint="cs"/>
                                 <w:spacing w:val="4"/>
-                                <w:sz w:val="20"/>
-                                <w:szCs w:val="20"/>
+                                <w:sz w:val="28"/>
+                                <w:szCs w:val="28"/>
                                 <w:rtl/>
-                                <w:lang w:bidi="he-IL"/>
                               </w:rPr>
-                              <w:fldChar w:fldCharType="separate"/>
+                              <w:t>"</w:t>
                             </w:r>
                             <w:r>
                               <w:rPr>
-                                <w:rFonts w:ascii="Poppins Medium" w:hAnsi="Poppins Medium" w:cs="Poppins Medium"/>
-                                <w:noProof/>
+                                <w:rFonts w:cs="Livorna" w:hint="cs"/>
                                 <w:spacing w:val="4"/>
-                                <w:sz w:val="20"/>
-                                <w:szCs w:val="20"/>
-                                <w:lang w:bidi="he-IL"/>
+                                <w:sz w:val="28"/>
+                                <w:szCs w:val="28"/>
+                                <w:rtl/>
                               </w:rPr>
-                              <w:t>1/23/2025</w:t>
+                              <w:t>ד</w:t>
+                            </w:r>
+                            <w:proofErr w:type="spellEnd"/>
+                            <w:r>
+                              <w:rPr>
+                                <w:rFonts w:cs="Livorna" w:hint="cs"/>
+                                <w:spacing w:val="4"/>
+                                <w:sz w:val="28"/>
+                                <w:szCs w:val="28"/>
+                                <w:rtl/>
+                              </w:rPr>
+                              <w:t>,</w:t>
                             </w:r>
                             <w:r>
                               <w:rPr>
-                                <w:rFonts w:ascii="Poppins Medium" w:hAnsi="Poppins Medium" w:cs="Poppins Medium"/>
+                                <w:rFonts w:cs="Livorna"/>
                                 <w:spacing w:val="4"/>
-                                <w:sz w:val="20"/>
-                                <w:szCs w:val="20"/>
-                                <w:rtl/>
-                                <w:lang w:bidi="he-IL"/>
+                                <w:sz w:val="28"/>
+                                <w:szCs w:val="28"/>
                               </w:rPr>
-                              <w:fldChar w:fldCharType="end"/>
+                              <w:t xml:space="preserve"> {</w:t>
+                            </w:r>
+                            <w:proofErr w:type="spellStart"/>
+                            <w:r>
+                              <w:rPr>
+                                <w:rFonts w:cs="Livorna"/>
+                                <w:spacing w:val="4"/>
+                                <w:sz w:val="28"/>
+                                <w:szCs w:val="28"/>
+                              </w:rPr>
+                              <w:t>letter_heb_date</w:t>
+                            </w:r>
+                            <w:proofErr w:type="spellEnd"/>
+                            <w:r>
+                              <w:rPr>
+                                <w:rFonts w:cs="Livorna"/>
+                                <w:spacing w:val="4"/>
+                                <w:sz w:val="28"/>
+                                <w:szCs w:val="28"/>
+                              </w:rPr>
+                              <w:t>} {</w:t>
+                            </w:r>
+                            <w:proofErr w:type="spellStart"/>
+                            <w:r>
+                              <w:rPr>
+                                <w:rFonts w:cs="Livorna"/>
+                                <w:spacing w:val="4"/>
+                                <w:sz w:val="28"/>
+                                <w:szCs w:val="28"/>
+                              </w:rPr>
+                              <w:t>letter_date</w:t>
+                            </w:r>
+                            <w:proofErr w:type="spellEnd"/>
+                            <w:r>
+                              <w:rPr>
+                                <w:rFonts w:cs="Livorna"/>
+                                <w:spacing w:val="4"/>
+                                <w:sz w:val="28"/>
+                                <w:szCs w:val="28"/>
+                              </w:rPr>
+                              <w:t>}</w:t>
                             </w:r>
                           </w:p>
                         </w:txbxContent>
@@ -292,141 +217,6 @@
                     <w:p>
                       <w:pPr>
                         <w:bidi/>
-                        <w:spacing w:after="40" w:line="280" w:lineRule="exact"/>
-                        <w:rPr>
-                          <w:rFonts w:ascii="Livorna" w:hAnsi="Livorna" w:cs="Livorna"/>
-                          <w:spacing w:val="4"/>
-                          <w:sz w:val="28"/>
-                          <w:szCs w:val="28"/>
-                          <w:rtl/>
-                          <w:lang w:bidi="he-IL"/>
-                        </w:rPr>
-                      </w:pPr>
-                      <w:r>
-                        <w:rPr>
-                          <w:rFonts w:ascii="Livorna" w:hAnsi="Livorna" w:cs="Livorna" w:hint="cs"/>
-                          <w:spacing w:val="4"/>
-                          <w:sz w:val="28"/>
-                          <w:szCs w:val="28"/>
-                          <w:rtl/>
-                          <w:lang w:bidi="he-IL"/>
-                        </w:rPr>
-                        <w:t xml:space="preserve">בס"ד, </w:t>
-                      </w:r>
-                      <w:r>
-                        <w:rPr>
-                          <w:rFonts w:ascii="Livorna" w:hAnsi="Livorna" w:cs="Livorna" w:hint="cs"/>
-                          <w:spacing w:val="4"/>
-                          <w:sz w:val="28"/>
-                          <w:szCs w:val="28"/>
-                          <w:rtl/>
-                          <w:lang w:bidi="he-IL"/>
-                        </w:rPr>
-                        <w:fldChar w:fldCharType="begin"/>
-                      </w:r>
-                      <w:r>
-                        <w:rPr>
-                          <w:rFonts w:ascii="Livorna" w:hAnsi="Livorna" w:cs="Livorna" w:hint="cs"/>
-                          <w:spacing w:val="4"/>
-                          <w:sz w:val="28"/>
-                          <w:szCs w:val="28"/>
-                          <w:rtl/>
-                          <w:lang w:bidi="he-IL"/>
-                        </w:rPr>
-                        <w:instrText xml:space="preserve"> </w:instrText>
-                      </w:r>
-                      <w:r>
-                        <w:rPr>
-                          <w:rFonts w:ascii="Livorna" w:hAnsi="Livorna" w:cs="Livorna" w:hint="cs"/>
-                          <w:spacing w:val="4"/>
-                          <w:sz w:val="28"/>
-                          <w:szCs w:val="28"/>
-                          <w:lang w:bidi="he-IL"/>
-                        </w:rPr>
-                        <w:instrText>DATE</w:instrText>
-                      </w:r>
-                      <w:r>
-                        <w:rPr>
-                          <w:rFonts w:ascii="Livorna" w:hAnsi="Livorna" w:cs="Livorna" w:hint="cs"/>
-                          <w:spacing w:val="4"/>
-                          <w:sz w:val="28"/>
-                          <w:szCs w:val="28"/>
-                          <w:rtl/>
-                          <w:lang w:bidi="he-IL"/>
-                        </w:rPr>
-                        <w:instrText xml:space="preserve"> \@ "</w:instrText>
-                      </w:r>
-                      <w:r>
-                        <w:rPr>
-                          <w:rFonts w:ascii="Livorna" w:hAnsi="Livorna" w:cs="Livorna" w:hint="cs"/>
-                          <w:spacing w:val="4"/>
-                          <w:sz w:val="28"/>
-                          <w:szCs w:val="28"/>
-                          <w:lang w:bidi="he-IL"/>
-                        </w:rPr>
-                        <w:instrText>d MMMM, yyyy" \h</w:instrText>
-                      </w:r>
-                      <w:r>
-                        <w:rPr>
-                          <w:rFonts w:ascii="Livorna" w:hAnsi="Livorna" w:cs="Livorna" w:hint="cs"/>
-                          <w:spacing w:val="4"/>
-                          <w:sz w:val="28"/>
-                          <w:szCs w:val="28"/>
-                          <w:rtl/>
-                          <w:lang w:bidi="he-IL"/>
-                        </w:rPr>
-                        <w:instrText xml:space="preserve"> </w:instrText>
-                      </w:r>
-                      <w:r>
-                        <w:rPr>
-                          <w:rFonts w:ascii="Livorna" w:hAnsi="Livorna" w:cs="Livorna" w:hint="cs"/>
-                          <w:spacing w:val="4"/>
-                          <w:sz w:val="28"/>
-                          <w:szCs w:val="28"/>
-                          <w:rtl/>
-                          <w:lang w:bidi="he-IL"/>
-                        </w:rPr>
-                        <w:fldChar w:fldCharType="separate"/>
-                      </w:r>
-                      <w:r>
-                        <w:rPr>
-                          <w:rFonts w:ascii="Livorna" w:hAnsi="Livorna" w:cs="Livorna" w:hint="eastAsia"/>
-                          <w:noProof/>
-                          <w:spacing w:val="4"/>
-                          <w:sz w:val="28"/>
-                          <w:szCs w:val="28"/>
-                          <w:rtl/>
-                          <w:lang w:bidi="he-IL"/>
-                        </w:rPr>
-                        <w:t>‏כ</w:t>
-                      </w:r>
-                      <w:r>
-                        <w:rPr>
-                          <w:rFonts w:ascii="Livorna" w:hAnsi="Livorna" w:cs="Livorna"/>
-                          <w:noProof/>
-                          <w:spacing w:val="4"/>
-                          <w:sz w:val="28"/>
-                          <w:szCs w:val="28"/>
-                          <w:rtl/>
-                          <w:lang w:bidi="he-IL"/>
-                        </w:rPr>
-                        <w:t>"ג טבת, תשפ"ה</w:t>
-                      </w:r>
-                      <w:r>
-                        <w:rPr>
-                          <w:rFonts w:ascii="Livorna" w:hAnsi="Livorna" w:cs="Livorna" w:hint="cs"/>
-                          <w:spacing w:val="4"/>
-                          <w:sz w:val="28"/>
-                          <w:szCs w:val="28"/>
-                          <w:rtl/>
-                          <w:lang w:bidi="he-IL"/>
-                        </w:rPr>
-                        <w:fldChar w:fldCharType="end"/>
-                      </w:r>
-                    </w:p>
-                    <w:p>
-                      <w:pPr>
-                        <w:bidi/>
                         <w:spacing w:line="280" w:lineRule="exact"/>
                         <w:rPr>
                           <w:rFonts w:ascii="Poppins Medium" w:hAnsi="Poppins Medium" w:cstheme="minorBidi"/>
@@ -437,59 +227,106 @@
                           <w:lang w:bidi="he-IL"/>
                         </w:rPr>
                       </w:pPr>
+                      <w:proofErr w:type="spellStart"/>
                       <w:r>
                         <w:rPr>
-                          <w:rFonts w:ascii="Poppins Medium" w:hAnsi="Poppins Medium" w:cs="Poppins Medium"/>
+                          <w:rFonts w:cs="Livorna" w:hint="cs"/>
                           <w:spacing w:val="4"/>
-                          <w:sz w:val="20"/>
-                          <w:szCs w:val="20"/>
+                          <w:sz w:val="28"/>
+                          <w:szCs w:val="28"/>
                           <w:rtl/>
-                          <w:lang w:bidi="he-IL"/>
                         </w:rPr>
-                        <w:fldChar w:fldCharType="begin"/>
+                        <w:t>ב</w:t>
                       </w:r>
                       <w:r>
                         <w:rPr>
-                          <w:rFonts w:ascii="Poppins Medium" w:hAnsi="Poppins Medium" w:cs="Poppins Medium"/>
+                          <w:rFonts w:cs="Livorna" w:hint="cs"/>
                           <w:spacing w:val="4"/>
-                          <w:sz w:val="20"/>
-                          <w:szCs w:val="20"/>
-                          <w:lang w:bidi="he-IL"/>
+                          <w:sz w:val="28"/>
+                          <w:szCs w:val="28"/>
+                          <w:rtl/>
                         </w:rPr>
-                        <w:instrText xml:space="preserve"> DATE \@ "M/d/yyyy" </w:instrText>
+                        <w:t>ס</w:t>
                       </w:r>
                       <w:r>
                         <w:rPr>
-                          <w:rFonts w:ascii="Poppins Medium" w:hAnsi="Poppins Medium" w:cs="Poppins Medium"/>
+                          <w:rFonts w:cs="Livorna" w:hint="cs"/>
                           <w:spacing w:val="4"/>
-                          <w:sz w:val="20"/>
-                          <w:szCs w:val="20"/>
+                          <w:sz w:val="28"/>
+                          <w:szCs w:val="28"/>
                           <w:rtl/>
-                          <w:lang w:bidi="he-IL"/>
                         </w:rPr>
-                        <w:fldChar w:fldCharType="separate"/>
+                        <w:t>"</w:t>
                       </w:r>
                       <w:r>
                         <w:rPr>
-                          <w:rFonts w:ascii="Poppins Medium" w:hAnsi="Poppins Medium" w:cs="Poppins Medium"/>
-                          <w:noProof/>
+                          <w:rFonts w:cs="Livorna" w:hint="cs"/>
                           <w:spacing w:val="4"/>
-                          <w:sz w:val="20"/>
-                          <w:szCs w:val="20"/>
-                          <w:lang w:bidi="he-IL"/>
+                          <w:sz w:val="28"/>
+                          <w:szCs w:val="28"/>
+                          <w:rtl/>
                         </w:rPr>
-                        <w:t>1/23/2025</w:t>
+                        <w:t>ד</w:t>
+                      </w:r>
+                      <w:proofErr w:type="spellEnd"/>
+                      <w:r>
+                        <w:rPr>
+                          <w:rFonts w:cs="Livorna" w:hint="cs"/>
+                          <w:spacing w:val="4"/>
+                          <w:sz w:val="28"/>
+                          <w:szCs w:val="28"/>
+                          <w:rtl/>
+                        </w:rPr>
+                        <w:t>,</w:t>
                       </w:r>
                       <w:r>
                         <w:rPr>
-                          <w:rFonts w:ascii="Poppins Medium" w:hAnsi="Poppins Medium" w:cs="Poppins Medium"/>
+                          <w:rFonts w:cs="Livorna"/>
                           <w:spacing w:val="4"/>
-                          <w:sz w:val="20"/>
-                          <w:szCs w:val="20"/>
-                          <w:rtl/>
-                          <w:lang w:bidi="he-IL"/>
+                          <w:sz w:val="28"/>
+                          <w:szCs w:val="28"/>
                         </w:rPr>
-                        <w:fldChar w:fldCharType="end"/>
+                        <w:t xml:space="preserve"> {</w:t>
+                      </w:r>
+                      <w:proofErr w:type="spellStart"/>
+                      <w:r>
+                        <w:rPr>
+                          <w:rFonts w:cs="Livorna"/>
+                          <w:spacing w:val="4"/>
+                          <w:sz w:val="28"/>
+                          <w:szCs w:val="28"/>
+                        </w:rPr>
+                        <w:t>letter_heb_date</w:t>
+                      </w:r>
+                      <w:proofErr w:type="spellEnd"/>
+                      <w:r>
+                        <w:rPr>
+                          <w:rFonts w:cs="Livorna"/>
+                          <w:spacing w:val="4"/>
+                          <w:sz w:val="28"/>
+                          <w:szCs w:val="28"/>
+                        </w:rPr>
+                        <w:t>} {</w:t>
+                      </w:r>
+                      <w:proofErr w:type="spellStart"/>
+                      <w:r>
+                        <w:rPr>
+                          <w:rFonts w:cs="Livorna"/>
+                          <w:spacing w:val="4"/>
+                          <w:sz w:val="28"/>
+                          <w:szCs w:val="28"/>
+                        </w:rPr>
+                        <w:t>letter_date</w:t>
+                      </w:r>
+                      <w:proofErr w:type="spellEnd"/>
+                      <w:r>
+                        <w:rPr>
+                          <w:rFonts w:cs="Livorna"/>
+                          <w:spacing w:val="4"/>
+                          <w:sz w:val="28"/>
+                          <w:szCs w:val="28"/>
+                        </w:rPr>
+                        <w:t>}</w:t>
                       </w:r>
                     </w:p>
                   </w:txbxContent>
@@ -505,8 +342,6 @@
         <w:rPr>
           <w:rFonts w:cs="Livorna"/>
           <w:spacing w:val="4"/>
-          <w:sz w:val="18"/>
-          <w:szCs w:val="18"/>
         </w:rPr>
         <w:fldChar w:fldCharType="begin">
           <w:ffData>
@@ -514,8 +349,8 @@
             <w:enabled/>
             <w:calcOnExit w:val="0"/>
             <w:textInput>
-              <w:default w:val="Full_Address"/>
-              <w:format w:val="First capital"/>
+              <w:default w:val="FullAddress"/>
+              <w:format w:val="FIRST CAPITAL"/>
             </w:textInput>
           </w:ffData>
         </w:fldChar>
@@ -525,8 +360,6 @@
         <w:rPr>
           <w:rFonts w:cs="Livorna"/>
           <w:spacing w:val="4"/>
-          <w:sz w:val="18"/>
-          <w:szCs w:val="18"/>
         </w:rPr>
         <w:instrText xml:space="preserve"> FORMTEXT </w:instrText>
       </w:r>
@@ -534,35 +367,163 @@
         <w:rPr>
           <w:rFonts w:cs="Livorna"/>
           <w:spacing w:val="4"/>
-          <w:sz w:val="18"/>
-          <w:szCs w:val="18"/>
         </w:rPr>
       </w:r>
       <w:r>
         <w:rPr>
           <w:rFonts w:cs="Livorna"/>
           <w:spacing w:val="4"/>
-          <w:sz w:val="18"/>
-          <w:szCs w:val="18"/>
         </w:rPr>
         <w:fldChar w:fldCharType="separate"/>
       </w:r>
-      <w:r>
-        <w:rPr>
-          <w:rFonts w:cs="Livorna"/>
-          <w:noProof/>
-          <w:spacing w:val="4"/>
-          <w:sz w:val="18"/>
-          <w:szCs w:val="18"/>
-        </w:rPr>
-        <w:t>Full_Address</w:t>
-      </w:r>
-      <w:r>
+    </w:p>
+    <w:p>
+      <w:pPr>
+        <w:spacing w:line="300" w:lineRule="exact"/>
         <w:rPr>
           <w:rFonts w:cs="Livorna"/>
           <w:spacing w:val="4"/>
-          <w:sz w:val="18"/>
-          <w:szCs w:val="18"/>
+        </w:rPr>
+      </w:pPr>
+      <w:r>
+        <w:rPr>
+          <w:rFonts w:cs="Livorna"/>
+          <w:spacing w:val="4"/>
+        </w:rPr>
+        <w:t>{</w:t>
+      </w:r>
+      <w:proofErr w:type="spellStart"/>
+      <w:r>
+        <w:rPr>
+          <w:rFonts w:cs="Livorna"/>
+          <w:spacing w:val="4"/>
+        </w:rPr>
+        <w:t>donor_eng_title</w:t>
+      </w:r>
+      <w:proofErr w:type="spellEnd"/>
+      <w:r>
+        <w:rPr>
+          <w:rFonts w:cs="Livorna"/>
+          <w:spacing w:val="4"/>
+        </w:rPr>
+        <w:t>} {</w:t>
+      </w:r>
+      <w:proofErr w:type="spellStart"/>
+      <w:r>
+        <w:rPr>
+          <w:rFonts w:cs="Livorna"/>
+          <w:spacing w:val="4"/>
+        </w:rPr>
+        <w:t>donor_eng_last_name</w:t>
+      </w:r>
+      <w:proofErr w:type="spellEnd"/>
+      <w:r>
+        <w:rPr>
+          <w:rFonts w:cs="Livorna"/>
+          <w:spacing w:val="4"/>
+        </w:rPr>
+        <w:t>} {</w:t>
+      </w:r>
+      <w:proofErr w:type="spellStart"/>
+      <w:r>
+        <w:rPr>
+          <w:rFonts w:cs="Livorna"/>
+          <w:spacing w:val="4"/>
+        </w:rPr>
+        <w:t>donor_eng_first_name</w:t>
+      </w:r>
+      <w:proofErr w:type="spellEnd"/>
+      <w:r>
+        <w:rPr>
+          <w:rFonts w:cs="Livorna"/>
+          <w:spacing w:val="4"/>
+        </w:rPr>
+        <w:t>} {</w:t>
+      </w:r>
+      <w:proofErr w:type="spellStart"/>
+      <w:r>
+        <w:rPr>
+          <w:rFonts w:cs="Livorna"/>
+          <w:spacing w:val="4"/>
+        </w:rPr>
+        <w:t>donor_eng_suffix</w:t>
+      </w:r>
+      <w:proofErr w:type="spellEnd"/>
+      <w:r>
+        <w:rPr>
+          <w:rFonts w:cs="Livorna"/>
+          <w:spacing w:val="4"/>
+        </w:rPr>
+        <w:t>}</w:t>
+      </w:r>
+    </w:p>
+    <w:p>
+      <w:pPr>
+        <w:spacing w:line="300" w:lineRule="exact"/>
+        <w:rPr>
+          <w:rFonts w:cs="Livorna"/>
+          <w:spacing w:val="4"/>
+        </w:rPr>
+      </w:pPr>
+      <w:r>
+        <w:rPr>
+          <w:rFonts w:cs="Livorna"/>
+          <w:spacing w:val="4"/>
+        </w:rPr>
+        <w:t>{</w:t>
+      </w:r>
+      <w:proofErr w:type="spellStart"/>
+      <w:r>
+        <w:rPr>
+          <w:rFonts w:cs="Livorna"/>
+          <w:spacing w:val="4"/>
+        </w:rPr>
+        <w:t>donor_home_address</w:t>
+      </w:r>
+      <w:proofErr w:type="spellEnd"/>
+      <w:r>
+        <w:rPr>
+          <w:rFonts w:cs="Livorna"/>
+          <w:spacing w:val="4"/>
+        </w:rPr>
+        <w:t>}</w:t>
+      </w:r>
+    </w:p>
+    <w:p>
+      <w:pPr>
+        <w:spacing w:line="300" w:lineRule="exact"/>
+        <w:rPr>
+          <w:rFonts w:cs="Livorna"/>
+          <w:spacing w:val="4"/>
+        </w:rPr>
+      </w:pPr>
+      <w:r>
+        <w:rPr>
+          <w:rFonts w:cs="Livorna"/>
+          <w:spacing w:val="4"/>
+        </w:rPr>
+        <w:t>{</w:t>
+      </w:r>
+      <w:proofErr w:type="spellStart"/>
+      <w:r>
+        <w:rPr>
+          <w:rFonts w:cs="Livorna"/>
+          <w:spacing w:val="4"/>
+        </w:rPr>
+        <w:t>donor_country</w:t>
+      </w:r>
+      <w:proofErr w:type="spellEnd"/>
+      <w:r>
+        <w:rPr>
+          <w:rFonts w:cs="Livorna"/>
+          <w:spacing w:val="4"/>
+        </w:rPr>
+        <w:t>}</w:t>
+      </w:r>
+      <w:r>
+        <w:rPr>
+          <w:rFonts w:cs="Livorna"/>
+          <w:spacing w:val="4"/>
         </w:rPr>
         <w:fldChar w:fldCharType="end"/>
       </w:r>
@@ -635,990 +596,12 @@
       </w:r>
       <w:r>
         <w:rPr>
-          <w:rFonts w:asciiTheme="minorBidi" w:eastAsia="Times New Roman" w:hAnsiTheme="minorBidi" w:cstheme="minorBidi"/>
-          <w:b/>
-          <w:bCs/>
-          <w:color w:val="000000"/>
-          <w:sz w:val="24"/>
-          <w:szCs w:val="24"/>
-        </w:rPr>
-        <w:t>$</w:t>
-      </w:r>
-      <w:r>
-        <w:rPr>
-          <w:rFonts w:ascii="Poppins Medium" w:hAnsi="Poppins Medium" w:cs="Poppins Medium"/>
-          <w:rtl/>
-        </w:rPr>
-        <w:fldChar w:fldCharType="begin">
-          <w:ffData>
-            <w:name w:val="Word_Scom"/>
-            <w:enabled/>
-            <w:calcOnExit w:val="0"/>
-            <w:textInput>
-              <w:default w:val="Amount"/>
-            </w:textInput>
-          </w:ffData>
-        </w:fldChar>
-      </w:r>
-      <w:bookmarkStart w:id="1" w:name="Word_Scom"/>
-      <w:r>
-        <w:rPr>
-          <w:rFonts w:ascii="Poppins Medium" w:hAnsi="Poppins Medium" w:cs="Times New Roman"/>
-          <w:rtl/>
-        </w:rPr>
-        <w:instrText xml:space="preserve"> </w:instrText>
-      </w:r>
-      <w:r>
-        <w:rPr>
-          <w:rFonts w:ascii="Poppins Medium" w:hAnsi="Poppins Medium" w:cs="Poppins Medium"/>
-        </w:rPr>
-        <w:instrText>FORMTEXT</w:instrText>
-      </w:r>
-      <w:r>
-        <w:rPr>
-          <w:rFonts w:ascii="Poppins Medium" w:hAnsi="Poppins Medium" w:cs="Times New Roman"/>
-          <w:rtl/>
-        </w:rPr>
-        <w:instrText xml:space="preserve"> </w:instrText>
-      </w:r>
-      <w:r>
-        <w:rPr>
-          <w:rFonts w:ascii="Poppins Medium" w:hAnsi="Poppins Medium" w:cs="Poppins Medium"/>
-          <w:rtl/>
-        </w:rPr>
-      </w:r>
-      <w:r>
-        <w:rPr>
-          <w:rFonts w:ascii="Poppins Medium" w:hAnsi="Poppins Medium" w:cs="Poppins Medium"/>
-          <w:rtl/>
-        </w:rPr>
-        <w:fldChar w:fldCharType="separate"/>
-      </w:r>
-      <w:r>
-        <w:rPr>
-          <w:rFonts w:ascii="Poppins Medium" w:hAnsi="Poppins Medium" w:cs="Poppins Medium"/>
-          <w:noProof/>
-        </w:rPr>
-        <w:t>Amount</w:t>
-      </w:r>
-      <w:r>
-        <w:rPr>
-          <w:rFonts w:ascii="Poppins Medium" w:hAnsi="Poppins Medium" w:cs="Poppins Medium"/>
-          <w:rtl/>
-        </w:rPr>
-        <w:fldChar w:fldCharType="end"/>
-      </w:r>
-      <w:bookmarkEnd w:id="1"/>
-      <w:r>
-        <w:rPr>
-          <w:rFonts w:asciiTheme="minorBidi" w:eastAsia="Times New Roman" w:hAnsiTheme="minorBidi" w:cstheme="minorBidi"/>
-          <w:color w:val="000000"/>
-          <w:sz w:val="24"/>
-          <w:szCs w:val="24"/>
-        </w:rPr>
-        <w:t>.</w:t>
-      </w:r>
-      <w:r>
-        <w:rPr>
-          <w:rFonts w:asciiTheme="minorBidi" w:eastAsia="Times New Roman" w:hAnsiTheme="minorBidi" w:cstheme="minorBidi"/>
-          <w:color w:val="000000"/>
-          <w:sz w:val="24"/>
-          <w:szCs w:val="24"/>
-        </w:rPr>
-        <w:t xml:space="preserve"> </w:t>
-      </w:r>
-    </w:p>
-    <w:p>
-      <w:pPr>
-        <w:spacing w:after="60" w:line="320" w:lineRule="exact"/>
-        <w:ind w:right="142"/>
-        <w:rPr>
-          <w:rFonts w:asciiTheme="minorBidi" w:eastAsia="Times New Roman" w:hAnsiTheme="minorBidi" w:cstheme="minorBidi"/>
-          <w:color w:val="000000"/>
-          <w:sz w:val="24"/>
-          <w:szCs w:val="24"/>
-        </w:rPr>
-      </w:pPr>
-      <w:r>
-        <w:rPr>
-          <w:rFonts w:asciiTheme="minorBidi" w:eastAsia="Times New Roman" w:hAnsiTheme="minorBidi" w:cstheme="minorBidi"/>
-          <w:color w:val="000000"/>
-          <w:sz w:val="24"/>
-          <w:szCs w:val="24"/>
-        </w:rPr>
-        <w:t xml:space="preserve">The </w:t>
-      </w:r>
-      <w:r>
-        <w:rPr>
-          <w:rFonts w:asciiTheme="minorBidi" w:eastAsia="Times New Roman" w:hAnsiTheme="minorBidi" w:cstheme="minorBidi"/>
-          <w:b/>
-          <w:bCs/>
-          <w:color w:val="000000"/>
-          <w:sz w:val="24"/>
-          <w:szCs w:val="24"/>
-        </w:rPr>
-        <w:t>‘LEGODLUM'</w:t>
-      </w:r>
-      <w:r>
-        <w:rPr>
-          <w:rFonts w:asciiTheme="minorBidi" w:eastAsia="Times New Roman" w:hAnsiTheme="minorBidi" w:cstheme="minorBidi"/>
-          <w:color w:val="000000"/>
-          <w:sz w:val="24"/>
-          <w:szCs w:val="24"/>
-        </w:rPr>
-        <w:t xml:space="preserve"> program</w:t>
-      </w:r>
-      <w:r>
-        <w:rPr>
-          <w:rFonts w:asciiTheme="minorBidi" w:eastAsia="Times New Roman" w:hAnsiTheme="minorBidi" w:cstheme="minorBidi"/>
-          <w:b/>
-          <w:bCs/>
-          <w:color w:val="000000"/>
-          <w:sz w:val="24"/>
-          <w:szCs w:val="24"/>
-        </w:rPr>
-        <w:t xml:space="preserve"> gives each student</w:t>
-      </w:r>
-      <w:r>
-        <w:rPr>
-          <w:rFonts w:asciiTheme="minorBidi" w:eastAsia="Times New Roman" w:hAnsiTheme="minorBidi" w:cstheme="minorBidi"/>
-          <w:color w:val="000000"/>
-          <w:sz w:val="24"/>
-          <w:szCs w:val="24"/>
-        </w:rPr>
-        <w:t xml:space="preserve"> the power and ability to aspire high and far and to soar higher, and teaches him </w:t>
-      </w:r>
-      <w:r>
-        <w:rPr>
-          <w:rFonts w:asciiTheme="minorBidi" w:eastAsia="Times New Roman" w:hAnsiTheme="minorBidi" w:cstheme="minorBidi"/>
-          <w:b/>
-          <w:bCs/>
-          <w:color w:val="000000"/>
-          <w:sz w:val="24"/>
-          <w:szCs w:val="24"/>
-        </w:rPr>
-        <w:t>to recognize his abilities</w:t>
-      </w:r>
-      <w:r>
-        <w:rPr>
-          <w:rFonts w:asciiTheme="minorBidi" w:eastAsia="Times New Roman" w:hAnsiTheme="minorBidi" w:cstheme="minorBidi"/>
-          <w:color w:val="000000"/>
-          <w:sz w:val="24"/>
-          <w:szCs w:val="24"/>
-        </w:rPr>
-        <w:t xml:space="preserve"> and </w:t>
-      </w:r>
-      <w:r>
-        <w:rPr>
-          <w:rFonts w:asciiTheme="minorBidi" w:eastAsia="Times New Roman" w:hAnsiTheme="minorBidi" w:cstheme="minorBidi"/>
-          <w:b/>
-          <w:bCs/>
-          <w:color w:val="000000"/>
-          <w:sz w:val="24"/>
-          <w:szCs w:val="24"/>
-        </w:rPr>
-        <w:t xml:space="preserve">use his tools </w:t>
-      </w:r>
-      <w:r>
-        <w:rPr>
-          <w:rFonts w:asciiTheme="minorBidi" w:eastAsia="Times New Roman" w:hAnsiTheme="minorBidi" w:cstheme="minorBidi"/>
-          <w:color w:val="000000"/>
-          <w:sz w:val="24"/>
-          <w:szCs w:val="24"/>
-        </w:rPr>
-        <w:t>for his success.</w:t>
-      </w:r>
-    </w:p>
-    <w:p>
-      <w:pPr>
-        <w:spacing w:after="60" w:line="320" w:lineRule="exact"/>
-        <w:ind w:right="142"/>
-        <w:rPr>
-          <w:rFonts w:asciiTheme="minorBidi" w:eastAsia="Times New Roman" w:hAnsiTheme="minorBidi" w:cstheme="minorBidi"/>
-          <w:color w:val="000000"/>
-          <w:sz w:val="24"/>
-          <w:szCs w:val="24"/>
-        </w:rPr>
-      </w:pPr>
-      <w:r>
-        <w:rPr>
-          <w:rFonts w:asciiTheme="minorBidi" w:eastAsia="Times New Roman" w:hAnsiTheme="minorBidi" w:cstheme="minorBidi"/>
-          <w:b/>
-          <w:bCs/>
-          <w:color w:val="000000"/>
-          <w:sz w:val="24"/>
-          <w:szCs w:val="24"/>
-        </w:rPr>
-        <w:t>‘LEGODLUM’</w:t>
-      </w:r>
-      <w:r>
-        <w:rPr>
-          <w:rFonts w:asciiTheme="minorBidi" w:eastAsia="Times New Roman" w:hAnsiTheme="minorBidi" w:cstheme="minorBidi"/>
-          <w:color w:val="000000"/>
-          <w:sz w:val="24"/>
-          <w:szCs w:val="24"/>
-        </w:rPr>
-        <w:t xml:space="preserve"> is the difference between despair and aspiration, between failure and success.</w:t>
-      </w:r>
-    </w:p>
-    <w:p>
-      <w:pPr>
-        <w:spacing w:after="60" w:line="320" w:lineRule="exact"/>
-        <w:ind w:right="142"/>
-        <w:rPr>
-          <w:rFonts w:asciiTheme="minorBidi" w:eastAsia="Times New Roman" w:hAnsiTheme="minorBidi" w:cstheme="minorBidi"/>
-          <w:color w:val="000000"/>
-          <w:sz w:val="24"/>
-          <w:szCs w:val="24"/>
-        </w:rPr>
-      </w:pPr>
-      <w:r>
-        <w:rPr>
-          <w:rFonts w:asciiTheme="minorBidi" w:eastAsia="Times New Roman" w:hAnsiTheme="minorBidi" w:cstheme="minorBidi"/>
-          <w:color w:val="000000"/>
-          <w:sz w:val="24"/>
-          <w:szCs w:val="24"/>
-        </w:rPr>
-        <w:t>We do not give up on anyone!</w:t>
-      </w:r>
-    </w:p>
-    <w:p>
-      <w:pPr>
-        <w:spacing w:after="60" w:line="320" w:lineRule="exact"/>
-        <w:ind w:right="142"/>
-        <w:rPr>
-          <w:rFonts w:asciiTheme="minorBidi" w:eastAsia="Times New Roman" w:hAnsiTheme="minorBidi" w:cstheme="minorBidi"/>
-          <w:color w:val="000000"/>
-          <w:sz w:val="24"/>
-          <w:szCs w:val="24"/>
-        </w:rPr>
-      </w:pPr>
-      <w:r>
-        <w:rPr>
-          <w:rFonts w:asciiTheme="minorBidi" w:eastAsia="Times New Roman" w:hAnsiTheme="minorBidi" w:cstheme="minorBidi"/>
-          <w:color w:val="000000"/>
-          <w:sz w:val="24"/>
-          <w:szCs w:val="24"/>
-        </w:rPr>
-        <w:t>Thanks to your generous support, we are opening up opportunities for more students to utilize their full potential.</w:t>
-      </w:r>
-    </w:p>
-    <w:p>
-      <w:pPr>
-        <w:spacing w:after="60" w:line="320" w:lineRule="exact"/>
-        <w:ind w:right="142"/>
-        <w:rPr>
-          <w:rFonts w:asciiTheme="minorBidi" w:eastAsia="Times New Roman" w:hAnsiTheme="minorBidi" w:cstheme="minorBidi"/>
-          <w:color w:val="000000"/>
-          <w:sz w:val="24"/>
-          <w:szCs w:val="24"/>
-        </w:rPr>
-      </w:pPr>
-      <w:r>
-        <w:rPr>
-          <w:rFonts w:asciiTheme="minorBidi" w:eastAsia="Times New Roman" w:hAnsiTheme="minorBidi" w:cstheme="minorBidi"/>
-          <w:color w:val="000000"/>
-          <w:sz w:val="24"/>
-          <w:szCs w:val="24"/>
-        </w:rPr>
-        <w:t xml:space="preserve">This is a partnership for life – with the student, with the family that he will build </w:t>
-      </w:r>
-      <w:proofErr w:type="spellStart"/>
-      <w:r>
-        <w:rPr>
-          <w:rFonts w:asciiTheme="minorBidi" w:eastAsia="Times New Roman" w:hAnsiTheme="minorBidi" w:cstheme="minorBidi"/>
-          <w:i/>
-          <w:iCs/>
-          <w:color w:val="000000"/>
-          <w:sz w:val="24"/>
-          <w:szCs w:val="24"/>
-        </w:rPr>
-        <w:t>Bs"d</w:t>
-      </w:r>
-      <w:proofErr w:type="spellEnd"/>
-      <w:r>
-        <w:rPr>
-          <w:rFonts w:asciiTheme="minorBidi" w:eastAsia="Times New Roman" w:hAnsiTheme="minorBidi" w:cstheme="minorBidi"/>
-          <w:color w:val="000000"/>
-          <w:sz w:val="24"/>
-          <w:szCs w:val="24"/>
-        </w:rPr>
-        <w:t>, and with the children who will grow up with a father who knows how to ‘</w:t>
-      </w:r>
-      <w:r>
-        <w:rPr>
-          <w:rFonts w:asciiTheme="minorBidi" w:eastAsia="Times New Roman" w:hAnsiTheme="minorBidi" w:cstheme="minorBidi"/>
-          <w:b/>
-          <w:bCs/>
-          <w:color w:val="000000"/>
-          <w:sz w:val="24"/>
-          <w:szCs w:val="24"/>
-        </w:rPr>
-        <w:t>use his wings</w:t>
-      </w:r>
-      <w:r>
-        <w:rPr>
-          <w:rFonts w:asciiTheme="minorBidi" w:eastAsia="Times New Roman" w:hAnsiTheme="minorBidi" w:cstheme="minorBidi"/>
-          <w:color w:val="000000"/>
-          <w:sz w:val="24"/>
-          <w:szCs w:val="24"/>
-        </w:rPr>
-        <w:t>’!</w:t>
-      </w:r>
-    </w:p>
-    <w:p>
-      <w:pPr>
-        <w:spacing w:after="120" w:line="320" w:lineRule="exact"/>
-        <w:ind w:right="142"/>
-        <w:rPr>
-          <w:rFonts w:asciiTheme="minorBidi" w:eastAsia="Times New Roman" w:hAnsiTheme="minorBidi" w:cstheme="minorBidi"/>
-          <w:color w:val="000000"/>
-          <w:sz w:val="24"/>
-          <w:szCs w:val="24"/>
-        </w:rPr>
-      </w:pPr>
-      <w:r>
-        <w:rPr>
-          <w:rFonts w:asciiTheme="minorBidi" w:eastAsia="Times New Roman" w:hAnsiTheme="minorBidi" w:cstheme="minorBidi"/>
-          <w:color w:val="000000"/>
-          <w:sz w:val="24"/>
-          <w:szCs w:val="24"/>
-        </w:rPr>
-        <w:t xml:space="preserve">May </w:t>
-      </w:r>
-      <w:r>
-        <w:rPr>
-          <w:rFonts w:asciiTheme="minorBidi" w:eastAsia="Times New Roman" w:hAnsiTheme="minorBidi" w:cstheme="minorBidi"/>
-          <w:i/>
-          <w:iCs/>
-          <w:color w:val="000000"/>
-          <w:sz w:val="24"/>
-          <w:szCs w:val="24"/>
-        </w:rPr>
-        <w:t>Hashem</w:t>
-      </w:r>
-      <w:r>
-        <w:rPr>
-          <w:rFonts w:asciiTheme="minorBidi" w:eastAsia="Times New Roman" w:hAnsiTheme="minorBidi" w:cstheme="minorBidi"/>
-          <w:color w:val="000000"/>
-          <w:sz w:val="24"/>
-          <w:szCs w:val="24"/>
-        </w:rPr>
-        <w:t xml:space="preserve"> bless you and yours with </w:t>
-      </w:r>
-      <w:r>
-        <w:rPr>
-          <w:rFonts w:asciiTheme="minorBidi" w:eastAsia="Times New Roman" w:hAnsiTheme="minorBidi" w:cstheme="minorBidi"/>
-          <w:i/>
-          <w:iCs/>
-          <w:color w:val="000000"/>
-          <w:sz w:val="24"/>
-          <w:szCs w:val="24"/>
-        </w:rPr>
-        <w:t>Brachah</w:t>
-      </w:r>
-      <w:r>
-        <w:rPr>
-          <w:rFonts w:asciiTheme="minorBidi" w:eastAsia="Times New Roman" w:hAnsiTheme="minorBidi" w:cstheme="minorBidi"/>
-          <w:color w:val="000000"/>
-          <w:sz w:val="24"/>
-          <w:szCs w:val="24"/>
-        </w:rPr>
-        <w:t xml:space="preserve"> </w:t>
-      </w:r>
-      <w:proofErr w:type="spellStart"/>
-      <w:r>
-        <w:rPr>
-          <w:rFonts w:asciiTheme="minorBidi" w:eastAsia="Times New Roman" w:hAnsiTheme="minorBidi" w:cstheme="minorBidi"/>
-          <w:i/>
-          <w:iCs/>
-          <w:color w:val="000000"/>
-          <w:sz w:val="24"/>
-          <w:szCs w:val="24"/>
-        </w:rPr>
-        <w:t>Ve’Hatzlachah</w:t>
-      </w:r>
-      <w:proofErr w:type="spellEnd"/>
-      <w:r>
-        <w:rPr>
-          <w:rFonts w:asciiTheme="minorBidi" w:eastAsia="Times New Roman" w:hAnsiTheme="minorBidi" w:cstheme="minorBidi"/>
-          <w:color w:val="000000"/>
-          <w:sz w:val="24"/>
-          <w:szCs w:val="24"/>
-        </w:rPr>
-        <w:t xml:space="preserve">, </w:t>
-      </w:r>
-      <w:r>
-        <w:rPr>
-          <w:rFonts w:asciiTheme="minorBidi" w:eastAsia="Times New Roman" w:hAnsiTheme="minorBidi" w:cstheme="minorBidi"/>
-          <w:i/>
-          <w:iCs/>
-          <w:color w:val="000000"/>
-          <w:sz w:val="24"/>
-          <w:szCs w:val="24"/>
-        </w:rPr>
-        <w:t>Nachas</w:t>
-      </w:r>
-      <w:r>
-        <w:rPr>
-          <w:rFonts w:asciiTheme="minorBidi" w:eastAsia="Times New Roman" w:hAnsiTheme="minorBidi" w:cstheme="minorBidi"/>
-          <w:color w:val="000000"/>
-          <w:sz w:val="24"/>
-          <w:szCs w:val="24"/>
-        </w:rPr>
-        <w:t xml:space="preserve"> and health, and all the best.</w:t>
-      </w:r>
-    </w:p>
-    <w:p>
-      <w:pPr>
-        <w:pStyle w:val="BasicParagraph"/>
-        <w:suppressAutoHyphens/>
-        <w:bidi w:val="0"/>
-        <w:spacing w:line="280" w:lineRule="atLeast"/>
-        <w:rPr>
-          <w:rFonts w:asciiTheme="minorBidi" w:hAnsiTheme="minorBidi" w:cstheme="minorBidi"/>
-          <w:b/>
-          <w:bCs/>
-          <w:color w:val="auto"/>
-        </w:rPr>
-      </w:pPr>
-      <w:r>
-        <w:rPr>
-          <w:rFonts w:asciiTheme="minorBidi" w:hAnsiTheme="minorBidi" w:cstheme="minorBidi"/>
-          <w:b/>
-          <w:bCs/>
-          <w:color w:val="auto"/>
-        </w:rPr>
-        <w:t>Sincerely Yours</w:t>
-      </w:r>
-    </w:p>
-    <w:p>
-      <w:pPr>
-        <w:pStyle w:val="BasicParagraph"/>
-        <w:suppressAutoHyphens/>
-        <w:bidi w:val="0"/>
-        <w:spacing w:before="60" w:after="320" w:line="240" w:lineRule="exact"/>
-        <w:rPr>
-          <w:rFonts w:ascii="Steven Anderson" w:hAnsi="Steven Anderson" w:cs="Steven Anderson"/>
-          <w:i/>
-          <w:iCs/>
-          <w:color w:val="548DD4" w:themeColor="text2" w:themeTint="99"/>
-          <w:spacing w:val="13"/>
-          <w:sz w:val="65"/>
-          <w:szCs w:val="65"/>
-        </w:rPr>
-      </w:pPr>
-      <w:r>
-        <w:rPr>
-          <w:rFonts w:ascii="Steven Anderson" w:hAnsi="Steven Anderson" w:cs="Steven Anderson"/>
-          <w:i/>
-          <w:iCs/>
-          <w:color w:val="548DD4" w:themeColor="text2" w:themeTint="99"/>
-          <w:spacing w:val="13"/>
-          <w:sz w:val="65"/>
-          <w:szCs w:val="65"/>
-        </w:rPr>
-        <w:t>Yakov Gluzman</w:t>
-      </w:r>
-    </w:p>
-    <w:p>
-      <w:pPr>
-        <w:rPr>
-          <w:rFonts w:asciiTheme="minorBidi" w:eastAsiaTheme="minorHAnsi" w:hAnsiTheme="minorBidi" w:cstheme="minorBidi"/>
-          <w:sz w:val="24"/>
-          <w:szCs w:val="24"/>
-          <w:lang w:bidi="he-IL"/>
-        </w:rPr>
-      </w:pPr>
-      <w:r>
-        <w:rPr>
-          <w:rFonts w:asciiTheme="minorBidi" w:eastAsiaTheme="minorHAnsi" w:hAnsiTheme="minorBidi" w:cstheme="minorBidi"/>
-          <w:sz w:val="24"/>
-          <w:szCs w:val="24"/>
-          <w:lang w:bidi="he-IL"/>
-        </w:rPr>
-        <w:t>Director</w:t>
-      </w:r>
-    </w:p>
-    <w:p>
-      <w:pPr>
-        <w:bidi/>
-        <w:rPr>
-          <w:rFonts w:ascii="Narkisim" w:eastAsia="Calibri" w:hAnsi="Narkisim" w:cs="Livorna"/>
+          <w:rFonts w:asciiTheme="majorBidi" w:eastAsia="Calibri" w:hAnsiTheme="majorBidi" w:cstheme="majorBidi"/>
+          <w:b/>
           <w:bCs/>
           <w:sz w:val="32"/>
           <w:szCs w:val="32"/>
           <w:rtl/>
-          <w:lang w:bidi="he-IL"/>
-        </w:rPr>
-      </w:pPr>
-      <w:r>
-        <w:rPr>
-          <w:rFonts w:asciiTheme="minorBidi" w:eastAsiaTheme="minorHAnsi" w:hAnsiTheme="minorBidi" w:cstheme="minorBidi"/>
-          <w:sz w:val="24"/>
-          <w:szCs w:val="24"/>
-          <w:lang w:bidi="he-IL"/>
-        </w:rPr>
-        <w:br w:type="column"/>
-      </w:r>
-    </w:p>
-    <w:p>
-      <w:pPr>
-        <w:bidi/>
-        <w:rPr>
-          <w:rFonts w:ascii="Narkisim" w:eastAsia="Calibri" w:hAnsi="Narkisim" w:cs="Livorna"/>
-          <w:bCs/>
-          <w:sz w:val="32"/>
-          <w:szCs w:val="32"/>
-          <w:rtl/>
-          <w:lang w:bidi="he-IL"/>
-        </w:rPr>
-      </w:pPr>
-    </w:p>
-    <w:p>
-      <w:pPr>
-        <w:bidi/>
-        <w:rPr>
-          <w:rFonts w:ascii="Narkisim" w:eastAsia="Calibri" w:hAnsi="Narkisim" w:cs="Livorna"/>
-          <w:bCs/>
-          <w:sz w:val="32"/>
-          <w:szCs w:val="32"/>
-          <w:rtl/>
-          <w:lang w:bidi="he-IL"/>
-        </w:rPr>
-      </w:pPr>
-    </w:p>
-    <w:p>
-      <w:pPr>
-        <w:bidi/>
-        <w:rPr>
-          <w:rFonts w:ascii="Narkisim" w:eastAsia="Calibri" w:hAnsi="Narkisim" w:cs="Livorna"/>
-          <w:bCs/>
-          <w:sz w:val="32"/>
-          <w:szCs w:val="32"/>
-          <w:rtl/>
-          <w:lang w:bidi="he-IL"/>
-        </w:rPr>
-      </w:pPr>
-    </w:p>
-    <w:p>
-      <w:pPr>
-        <w:bidi/>
-        <w:rPr>
-          <w:rFonts w:ascii="Narkisim" w:eastAsia="Calibri" w:hAnsi="Narkisim" w:cs="Livorna"/>
-          <w:bCs/>
-          <w:sz w:val="32"/>
-          <w:szCs w:val="32"/>
-        </w:rPr>
-      </w:pPr>
-      <w:proofErr w:type="spellStart"/>
-      <w:r>
-        <w:rPr>
-          <w:rFonts w:ascii="Narkisim" w:eastAsia="Calibri" w:hAnsi="Narkisim" w:cs="Livorna"/>
-          <w:bCs/>
-          <w:sz w:val="32"/>
-          <w:szCs w:val="32"/>
-          <w:rtl/>
-        </w:rPr>
-        <w:t>שותף</w:t>
-      </w:r>
-      <w:proofErr w:type="spellEnd"/>
-      <w:r>
-        <w:rPr>
-          <w:rFonts w:ascii="Narkisim" w:eastAsia="Calibri" w:hAnsi="Narkisim" w:cs="Livorna"/>
-          <w:bCs/>
-          <w:sz w:val="32"/>
-          <w:szCs w:val="32"/>
-          <w:rtl/>
-        </w:rPr>
-        <w:t xml:space="preserve"> </w:t>
-      </w:r>
-      <w:proofErr w:type="spellStart"/>
-      <w:r>
-        <w:rPr>
-          <w:rFonts w:ascii="Narkisim" w:eastAsia="Calibri" w:hAnsi="Narkisim" w:cs="Livorna"/>
-          <w:bCs/>
-          <w:sz w:val="32"/>
-          <w:szCs w:val="32"/>
-          <w:rtl/>
-        </w:rPr>
-        <w:t>יקר</w:t>
-      </w:r>
-      <w:proofErr w:type="spellEnd"/>
-      <w:r>
-        <w:rPr>
-          <w:rFonts w:ascii="Narkisim" w:eastAsia="Calibri" w:hAnsi="Narkisim" w:cs="Livorna"/>
-          <w:bCs/>
-          <w:sz w:val="32"/>
-          <w:szCs w:val="32"/>
-          <w:rtl/>
-        </w:rPr>
-        <w:t>!</w:t>
-      </w:r>
-    </w:p>
-    <w:p>
-      <w:pPr>
-        <w:bidi/>
-        <w:spacing w:after="80" w:line="360" w:lineRule="exact"/>
-        <w:rPr>
-          <w:rFonts w:ascii="Narkisim" w:eastAsia="Calibri" w:hAnsi="Narkisim" w:cs="Livorna"/>
-          <w:sz w:val="28"/>
-          <w:szCs w:val="28"/>
-          <w:lang w:val="en-GB" w:bidi="he-IL"/>
-        </w:rPr>
-      </w:pPr>
-      <w:proofErr w:type="spellStart"/>
-      <w:r>
-        <w:rPr>
-          <w:rFonts w:ascii="Narkisim" w:eastAsia="Calibri" w:hAnsi="Narkisim" w:cs="Livorna"/>
-          <w:sz w:val="28"/>
-          <w:szCs w:val="28"/>
-          <w:rtl/>
-        </w:rPr>
-        <w:t>בשם</w:t>
-      </w:r>
-      <w:proofErr w:type="spellEnd"/>
-      <w:r>
-        <w:rPr>
-          <w:rFonts w:ascii="Narkisim" w:eastAsia="Calibri" w:hAnsi="Narkisim" w:cs="Livorna"/>
-          <w:sz w:val="28"/>
-          <w:szCs w:val="28"/>
-          <w:rtl/>
-        </w:rPr>
-        <w:t xml:space="preserve"> </w:t>
-      </w:r>
-      <w:proofErr w:type="spellStart"/>
-      <w:r>
-        <w:rPr>
-          <w:rFonts w:ascii="Narkisim" w:eastAsia="Calibri" w:hAnsi="Narkisim" w:cs="Livorna"/>
-          <w:sz w:val="28"/>
-          <w:szCs w:val="28"/>
-          <w:rtl/>
-        </w:rPr>
-        <w:t>התלמידים</w:t>
-      </w:r>
-      <w:proofErr w:type="spellEnd"/>
-      <w:r>
-        <w:rPr>
-          <w:rFonts w:ascii="Narkisim" w:eastAsia="Calibri" w:hAnsi="Narkisim" w:cs="Livorna"/>
-          <w:sz w:val="28"/>
-          <w:szCs w:val="28"/>
-          <w:rtl/>
-        </w:rPr>
-        <w:t xml:space="preserve"> </w:t>
-      </w:r>
-      <w:proofErr w:type="spellStart"/>
-      <w:r>
-        <w:rPr>
-          <w:rFonts w:ascii="Narkisim" w:eastAsia="Calibri" w:hAnsi="Narkisim" w:cs="Livorna"/>
-          <w:sz w:val="28"/>
-          <w:szCs w:val="28"/>
-          <w:rtl/>
-        </w:rPr>
-        <w:t>הרבים</w:t>
-      </w:r>
-      <w:proofErr w:type="spellEnd"/>
-      <w:r>
-        <w:rPr>
-          <w:rFonts w:ascii="Narkisim" w:eastAsia="Calibri" w:hAnsi="Narkisim" w:cs="Livorna"/>
-          <w:sz w:val="28"/>
-          <w:szCs w:val="28"/>
-          <w:rtl/>
-        </w:rPr>
-        <w:t xml:space="preserve"> </w:t>
-      </w:r>
-      <w:proofErr w:type="spellStart"/>
-      <w:r>
-        <w:rPr>
-          <w:rFonts w:ascii="Narkisim" w:eastAsia="Calibri" w:hAnsi="Narkisim" w:cs="Livorna"/>
-          <w:sz w:val="28"/>
-          <w:szCs w:val="28"/>
-          <w:rtl/>
-        </w:rPr>
-        <w:t>שזוכים</w:t>
-      </w:r>
-      <w:proofErr w:type="spellEnd"/>
-      <w:r>
-        <w:rPr>
-          <w:rFonts w:ascii="Narkisim" w:eastAsia="Calibri" w:hAnsi="Narkisim" w:cs="Livorna"/>
-          <w:sz w:val="28"/>
-          <w:szCs w:val="28"/>
-          <w:rtl/>
-        </w:rPr>
-        <w:t xml:space="preserve"> </w:t>
-      </w:r>
-      <w:proofErr w:type="spellStart"/>
-      <w:r>
-        <w:rPr>
-          <w:rFonts w:ascii="Narkisim" w:eastAsia="Calibri" w:hAnsi="Narkisim" w:cs="Livorna"/>
-          <w:sz w:val="28"/>
-          <w:szCs w:val="28"/>
-          <w:rtl/>
-        </w:rPr>
-        <w:t>ליהנות</w:t>
-      </w:r>
-      <w:proofErr w:type="spellEnd"/>
-      <w:r>
-        <w:rPr>
-          <w:rFonts w:ascii="Narkisim" w:eastAsia="Calibri" w:hAnsi="Narkisim" w:cs="Livorna"/>
-          <w:sz w:val="28"/>
-          <w:szCs w:val="28"/>
-          <w:rtl/>
-        </w:rPr>
-        <w:t xml:space="preserve"> </w:t>
-      </w:r>
-      <w:proofErr w:type="spellStart"/>
-      <w:r>
-        <w:rPr>
-          <w:rFonts w:ascii="Narkisim" w:eastAsia="Calibri" w:hAnsi="Narkisim" w:cs="Livorna"/>
-          <w:sz w:val="28"/>
-          <w:szCs w:val="28"/>
-          <w:rtl/>
-        </w:rPr>
-        <w:t>מתכנית</w:t>
-      </w:r>
-      <w:proofErr w:type="spellEnd"/>
-      <w:r>
-        <w:rPr>
-          <w:rFonts w:ascii="Narkisim" w:eastAsia="Calibri" w:hAnsi="Narkisim" w:cs="Livorna"/>
-          <w:sz w:val="28"/>
-          <w:szCs w:val="28"/>
-          <w:rtl/>
-        </w:rPr>
-        <w:t xml:space="preserve"> </w:t>
-      </w:r>
-      <w:r>
-        <w:rPr>
-          <w:rFonts w:ascii="Narkisim" w:eastAsia="Calibri" w:hAnsi="Narkisim" w:cs="Livorna"/>
-          <w:b/>
-          <w:sz w:val="28"/>
-          <w:szCs w:val="28"/>
-          <w:rtl/>
-        </w:rPr>
-        <w:t>'</w:t>
-      </w:r>
-      <w:proofErr w:type="spellStart"/>
-      <w:r>
-        <w:rPr>
-          <w:rFonts w:ascii="Narkisim" w:eastAsia="Calibri" w:hAnsi="Narkisim" w:cs="Livorna"/>
-          <w:b/>
-          <w:sz w:val="28"/>
-          <w:szCs w:val="28"/>
-          <w:rtl/>
-        </w:rPr>
-        <w:t>לגדלם</w:t>
-      </w:r>
-      <w:proofErr w:type="spellEnd"/>
-      <w:r>
-        <w:rPr>
-          <w:rFonts w:ascii="Narkisim" w:eastAsia="Calibri" w:hAnsi="Narkisim" w:cs="Livorna"/>
-          <w:b/>
-          <w:sz w:val="28"/>
-          <w:szCs w:val="28"/>
-          <w:rtl/>
-        </w:rPr>
-        <w:t>'</w:t>
-      </w:r>
-      <w:r>
-        <w:rPr>
-          <w:rFonts w:ascii="Narkisim" w:eastAsia="Calibri" w:hAnsi="Narkisim" w:cs="Livorna"/>
-          <w:sz w:val="28"/>
-          <w:szCs w:val="28"/>
-          <w:rtl/>
-        </w:rPr>
-        <w:t xml:space="preserve">, </w:t>
-      </w:r>
-      <w:proofErr w:type="spellStart"/>
-      <w:r>
-        <w:rPr>
-          <w:rFonts w:ascii="Narkisim" w:eastAsia="Calibri" w:hAnsi="Narkisim" w:cs="Livorna"/>
-          <w:sz w:val="28"/>
-          <w:szCs w:val="28"/>
-          <w:rtl/>
-        </w:rPr>
-        <w:t>הנני</w:t>
-      </w:r>
-      <w:proofErr w:type="spellEnd"/>
-      <w:r>
-        <w:rPr>
-          <w:rFonts w:ascii="Narkisim" w:eastAsia="Calibri" w:hAnsi="Narkisim" w:cs="Livorna"/>
-          <w:sz w:val="28"/>
-          <w:szCs w:val="28"/>
-          <w:rtl/>
-        </w:rPr>
-        <w:t xml:space="preserve"> </w:t>
-      </w:r>
-      <w:proofErr w:type="spellStart"/>
-      <w:r>
-        <w:rPr>
-          <w:rFonts w:ascii="Narkisim" w:eastAsia="Calibri" w:hAnsi="Narkisim" w:cs="Livorna"/>
-          <w:sz w:val="28"/>
-          <w:szCs w:val="28"/>
-          <w:rtl/>
-        </w:rPr>
-        <w:t>להביע</w:t>
-      </w:r>
-      <w:proofErr w:type="spellEnd"/>
-      <w:r>
-        <w:rPr>
-          <w:rFonts w:ascii="Narkisim" w:eastAsia="Calibri" w:hAnsi="Narkisim" w:cs="Livorna"/>
-          <w:sz w:val="28"/>
-          <w:szCs w:val="28"/>
-          <w:rtl/>
-        </w:rPr>
-        <w:t xml:space="preserve"> </w:t>
-      </w:r>
-      <w:proofErr w:type="spellStart"/>
-      <w:r>
-        <w:rPr>
-          <w:rFonts w:ascii="Narkisim" w:eastAsia="Calibri" w:hAnsi="Narkisim" w:cs="Livorna"/>
-          <w:sz w:val="28"/>
-          <w:szCs w:val="28"/>
-          <w:rtl/>
-        </w:rPr>
-        <w:t>בזאת</w:t>
-      </w:r>
-      <w:proofErr w:type="spellEnd"/>
-      <w:r>
-        <w:rPr>
-          <w:rFonts w:ascii="Narkisim" w:eastAsia="Calibri" w:hAnsi="Narkisim" w:cs="Livorna"/>
-          <w:sz w:val="28"/>
-          <w:szCs w:val="28"/>
-          <w:rtl/>
-        </w:rPr>
-        <w:t xml:space="preserve"> </w:t>
-      </w:r>
-      <w:proofErr w:type="spellStart"/>
-      <w:r>
-        <w:rPr>
-          <w:rFonts w:ascii="Narkisim" w:eastAsia="Calibri" w:hAnsi="Narkisim" w:cs="Livorna"/>
-          <w:sz w:val="28"/>
-          <w:szCs w:val="28"/>
-          <w:rtl/>
-        </w:rPr>
-        <w:t>את</w:t>
-      </w:r>
-      <w:proofErr w:type="spellEnd"/>
-      <w:r>
-        <w:rPr>
-          <w:rFonts w:ascii="Narkisim" w:eastAsia="Calibri" w:hAnsi="Narkisim" w:cs="Livorna"/>
-          <w:sz w:val="28"/>
-          <w:szCs w:val="28"/>
-          <w:rtl/>
-        </w:rPr>
-        <w:t xml:space="preserve"> </w:t>
-      </w:r>
-      <w:proofErr w:type="spellStart"/>
-      <w:r>
-        <w:rPr>
-          <w:rFonts w:ascii="Narkisim" w:eastAsia="Calibri" w:hAnsi="Narkisim" w:cs="Livorna"/>
-          <w:sz w:val="28"/>
-          <w:szCs w:val="28"/>
-          <w:rtl/>
-        </w:rPr>
-        <w:t>הערכתי</w:t>
-      </w:r>
-      <w:proofErr w:type="spellEnd"/>
-      <w:r>
-        <w:rPr>
-          <w:rFonts w:ascii="Narkisim" w:eastAsia="Calibri" w:hAnsi="Narkisim" w:cs="Livorna"/>
-          <w:sz w:val="28"/>
-          <w:szCs w:val="28"/>
-          <w:rtl/>
-        </w:rPr>
-        <w:t xml:space="preserve"> </w:t>
-      </w:r>
-      <w:proofErr w:type="spellStart"/>
-      <w:r>
-        <w:rPr>
-          <w:rFonts w:ascii="Narkisim" w:eastAsia="Calibri" w:hAnsi="Narkisim" w:cs="Livorna"/>
-          <w:sz w:val="28"/>
-          <w:szCs w:val="28"/>
-          <w:rtl/>
-        </w:rPr>
-        <w:t>הגדולה</w:t>
-      </w:r>
-      <w:proofErr w:type="spellEnd"/>
-      <w:r>
-        <w:rPr>
-          <w:rFonts w:ascii="Narkisim" w:eastAsia="Calibri" w:hAnsi="Narkisim" w:cs="Livorna"/>
-          <w:sz w:val="28"/>
-          <w:szCs w:val="28"/>
-          <w:rtl/>
-        </w:rPr>
-        <w:t xml:space="preserve"> </w:t>
-      </w:r>
-      <w:proofErr w:type="spellStart"/>
-      <w:r>
-        <w:rPr>
-          <w:rFonts w:ascii="Narkisim" w:eastAsia="Calibri" w:hAnsi="Narkisim" w:cs="Livorna"/>
-          <w:sz w:val="28"/>
-          <w:szCs w:val="28"/>
-          <w:rtl/>
-        </w:rPr>
-        <w:t>על</w:t>
-      </w:r>
-      <w:proofErr w:type="spellEnd"/>
-      <w:r>
-        <w:rPr>
-          <w:rFonts w:ascii="Narkisim" w:eastAsia="Calibri" w:hAnsi="Narkisim" w:cs="Livorna"/>
-          <w:sz w:val="28"/>
-          <w:szCs w:val="28"/>
-          <w:rtl/>
-        </w:rPr>
-        <w:t xml:space="preserve"> </w:t>
-      </w:r>
-      <w:proofErr w:type="spellStart"/>
-      <w:r>
-        <w:rPr>
-          <w:rFonts w:ascii="Narkisim" w:eastAsia="Calibri" w:hAnsi="Narkisim" w:cs="Livorna"/>
-          <w:sz w:val="28"/>
-          <w:szCs w:val="28"/>
-          <w:rtl/>
-        </w:rPr>
-        <w:t>תרומתך</w:t>
-      </w:r>
-      <w:proofErr w:type="spellEnd"/>
-      <w:r>
-        <w:rPr>
-          <w:rFonts w:ascii="Narkisim" w:eastAsia="Calibri" w:hAnsi="Narkisim" w:cs="Livorna"/>
-          <w:sz w:val="28"/>
-          <w:szCs w:val="28"/>
-          <w:rtl/>
-        </w:rPr>
-        <w:t xml:space="preserve"> </w:t>
-      </w:r>
-      <w:proofErr w:type="spellStart"/>
-      <w:r>
-        <w:rPr>
-          <w:rFonts w:ascii="Narkisim" w:eastAsia="Calibri" w:hAnsi="Narkisim" w:cs="Livorna"/>
-          <w:sz w:val="28"/>
-          <w:szCs w:val="28"/>
-          <w:rtl/>
-        </w:rPr>
-        <w:t>הנדיבה</w:t>
-      </w:r>
-      <w:proofErr w:type="spellEnd"/>
-      <w:r>
-        <w:rPr>
-          <w:rFonts w:ascii="Narkisim" w:eastAsia="Calibri" w:hAnsi="Narkisim" w:cs="Livorna" w:hint="cs"/>
-          <w:sz w:val="28"/>
-          <w:szCs w:val="28"/>
-          <w:rtl/>
-          <w:lang w:val="en-GB" w:bidi="he-IL"/>
-        </w:rPr>
-        <w:t xml:space="preserve"> בסך </w:t>
-      </w:r>
-      <w:bookmarkStart w:id="2" w:name="Word_FullTroma"/>
-      <w:r>
-        <w:rPr>
-          <w:rFonts w:ascii="Narkisim" w:eastAsia="Calibri" w:hAnsi="Narkisim" w:cs="Livorna"/>
-          <w:b/>
-          <w:bCs/>
-          <w:sz w:val="30"/>
-          <w:szCs w:val="30"/>
-          <w:rtl/>
-          <w:lang w:val="en-GB" w:bidi="he-IL"/>
         </w:rPr>
         <w:fldChar w:fldCharType="begin">
           <w:ffData>
@@ -1633,86 +616,1163 @@
       </w:r>
       <w:r>
         <w:rPr>
-          <w:rFonts w:ascii="Narkisim" w:eastAsia="Calibri" w:hAnsi="Narkisim" w:cs="Livorna"/>
-          <w:b/>
-          <w:bCs/>
-          <w:sz w:val="30"/>
-          <w:szCs w:val="30"/>
-          <w:rtl/>
+          <w:rFonts w:asciiTheme="majorBidi" w:eastAsia="Calibri" w:hAnsiTheme="majorBidi" w:cstheme="majorBidi"/>
+          <w:b/>
+          <w:bCs/>
+          <w:sz w:val="32"/>
+          <w:szCs w:val="32"/>
+          <w:rtl/>
+        </w:rPr>
+        <w:instrText xml:space="preserve"> </w:instrText>
+      </w:r>
+      <w:r>
+        <w:rPr>
+          <w:rFonts w:asciiTheme="majorBidi" w:eastAsia="Calibri" w:hAnsiTheme="majorBidi" w:cstheme="majorBidi"/>
+          <w:b/>
+          <w:bCs/>
+          <w:sz w:val="32"/>
+          <w:szCs w:val="32"/>
+        </w:rPr>
+        <w:instrText>FORMTEXT</w:instrText>
+      </w:r>
+      <w:r>
+        <w:rPr>
+          <w:rFonts w:asciiTheme="majorBidi" w:eastAsia="Calibri" w:hAnsiTheme="majorBidi" w:cstheme="majorBidi"/>
+          <w:b/>
+          <w:bCs/>
+          <w:sz w:val="32"/>
+          <w:szCs w:val="32"/>
+          <w:rtl/>
+        </w:rPr>
+        <w:instrText xml:space="preserve"> </w:instrText>
+      </w:r>
+      <w:r>
+        <w:rPr>
+          <w:rFonts w:asciiTheme="majorBidi" w:eastAsia="Calibri" w:hAnsiTheme="majorBidi" w:cstheme="majorBidi"/>
+          <w:b/>
+          <w:bCs/>
+          <w:sz w:val="32"/>
+          <w:szCs w:val="32"/>
+          <w:rtl/>
+        </w:rPr>
+      </w:r>
+      <w:r>
+        <w:rPr>
+          <w:rFonts w:asciiTheme="majorBidi" w:eastAsia="Calibri" w:hAnsiTheme="majorBidi" w:cstheme="majorBidi"/>
+          <w:b/>
+          <w:bCs/>
+          <w:sz w:val="32"/>
+          <w:szCs w:val="32"/>
+          <w:rtl/>
+        </w:rPr>
+        <w:fldChar w:fldCharType="separate"/>
+      </w:r>
+      <w:r>
+        <w:rPr>
+          <w:rFonts w:asciiTheme="majorBidi" w:eastAsia="Calibri" w:hAnsiTheme="majorBidi" w:cstheme="majorBidi"/>
+          <w:b/>
+          <w:bCs/>
+          <w:sz w:val="32"/>
+          <w:szCs w:val="32"/>
+        </w:rPr>
+        <w:t>{</w:t>
+      </w:r>
+      <w:proofErr w:type="spellStart"/>
+      <w:r>
+        <w:rPr>
+          <w:rFonts w:asciiTheme="majorBidi" w:eastAsia="Calibri" w:hAnsiTheme="majorBidi" w:cstheme="majorBidi"/>
+          <w:b/>
+          <w:bCs/>
+          <w:sz w:val="32"/>
+          <w:szCs w:val="32"/>
+        </w:rPr>
+        <w:t>donation_currency_symbol</w:t>
+      </w:r>
+      <w:proofErr w:type="spellEnd"/>
+      <w:r>
+        <w:rPr>
+          <w:rFonts w:asciiTheme="majorBidi" w:eastAsia="Calibri" w:hAnsiTheme="majorBidi" w:cstheme="majorBidi"/>
+          <w:b/>
+          <w:bCs/>
+          <w:sz w:val="32"/>
+          <w:szCs w:val="32"/>
+        </w:rPr>
+        <w:t>}{</w:t>
+      </w:r>
+      <w:proofErr w:type="spellStart"/>
+      <w:r>
+        <w:rPr>
+          <w:rFonts w:asciiTheme="majorBidi" w:eastAsia="Calibri" w:hAnsiTheme="majorBidi" w:cstheme="majorBidi"/>
+          <w:b/>
+          <w:bCs/>
+          <w:sz w:val="32"/>
+          <w:szCs w:val="32"/>
+        </w:rPr>
+        <w:t>donation_amount</w:t>
+      </w:r>
+      <w:proofErr w:type="spellEnd"/>
+      <w:r>
+        <w:rPr>
+          <w:rFonts w:asciiTheme="majorBidi" w:eastAsia="Calibri" w:hAnsiTheme="majorBidi" w:cstheme="majorBidi"/>
+          <w:b/>
+          <w:bCs/>
+          <w:sz w:val="32"/>
+          <w:szCs w:val="32"/>
+        </w:rPr>
+        <w:t>}</w:t>
+      </w:r>
+      <w:r>
+        <w:rPr>
+          <w:rFonts w:asciiTheme="majorBidi" w:eastAsia="Calibri" w:hAnsiTheme="majorBidi" w:cstheme="majorBidi"/>
+          <w:b/>
+          <w:bCs/>
+          <w:sz w:val="32"/>
+          <w:szCs w:val="32"/>
+          <w:rtl/>
+        </w:rPr>
+        <w:fldChar w:fldCharType="end"/>
+      </w:r>
+      <w:r>
+        <w:rPr>
+          <w:rFonts w:asciiTheme="minorBidi" w:eastAsia="Times New Roman" w:hAnsiTheme="minorBidi" w:cstheme="minorBidi"/>
+          <w:color w:val="000000"/>
+          <w:sz w:val="24"/>
+          <w:szCs w:val="24"/>
+        </w:rPr>
+        <w:t>.</w:t>
+      </w:r>
+      <w:r>
+        <w:rPr>
+          <w:rFonts w:asciiTheme="minorBidi" w:eastAsia="Times New Roman" w:hAnsiTheme="minorBidi" w:cstheme="minorBidi"/>
+          <w:color w:val="000000"/>
+          <w:sz w:val="24"/>
+          <w:szCs w:val="24"/>
+        </w:rPr>
+        <w:t xml:space="preserve"> </w:t>
+      </w:r>
+    </w:p>
+    <w:p>
+      <w:pPr>
+        <w:spacing w:after="60" w:line="320" w:lineRule="exact"/>
+        <w:ind w:right="142"/>
+        <w:rPr>
+          <w:rFonts w:asciiTheme="minorBidi" w:eastAsia="Times New Roman" w:hAnsiTheme="minorBidi" w:cstheme="minorBidi"/>
+          <w:color w:val="000000"/>
+          <w:sz w:val="24"/>
+          <w:szCs w:val="24"/>
+        </w:rPr>
+      </w:pPr>
+      <w:r>
+        <w:rPr>
+          <w:rFonts w:asciiTheme="minorBidi" w:eastAsia="Times New Roman" w:hAnsiTheme="minorBidi" w:cstheme="minorBidi"/>
+          <w:color w:val="000000"/>
+          <w:sz w:val="24"/>
+          <w:szCs w:val="24"/>
+        </w:rPr>
+        <w:t xml:space="preserve">The </w:t>
+      </w:r>
+      <w:r>
+        <w:rPr>
+          <w:rFonts w:asciiTheme="minorBidi" w:eastAsia="Times New Roman" w:hAnsiTheme="minorBidi" w:cstheme="minorBidi"/>
+          <w:b/>
+          <w:bCs/>
+          <w:color w:val="000000"/>
+          <w:sz w:val="24"/>
+          <w:szCs w:val="24"/>
+        </w:rPr>
+        <w:t>‘LEGODLUM'</w:t>
+      </w:r>
+      <w:r>
+        <w:rPr>
+          <w:rFonts w:asciiTheme="minorBidi" w:eastAsia="Times New Roman" w:hAnsiTheme="minorBidi" w:cstheme="minorBidi"/>
+          <w:color w:val="000000"/>
+          <w:sz w:val="24"/>
+          <w:szCs w:val="24"/>
+        </w:rPr>
+        <w:t xml:space="preserve"> program</w:t>
+      </w:r>
+      <w:r>
+        <w:rPr>
+          <w:rFonts w:asciiTheme="minorBidi" w:eastAsia="Times New Roman" w:hAnsiTheme="minorBidi" w:cstheme="minorBidi"/>
+          <w:b/>
+          <w:bCs/>
+          <w:color w:val="000000"/>
+          <w:sz w:val="24"/>
+          <w:szCs w:val="24"/>
+        </w:rPr>
+        <w:t xml:space="preserve"> gives each student</w:t>
+      </w:r>
+      <w:r>
+        <w:rPr>
+          <w:rFonts w:asciiTheme="minorBidi" w:eastAsia="Times New Roman" w:hAnsiTheme="minorBidi" w:cstheme="minorBidi"/>
+          <w:color w:val="000000"/>
+          <w:sz w:val="24"/>
+          <w:szCs w:val="24"/>
+        </w:rPr>
+        <w:t xml:space="preserve"> the power and ability to aspire high and far and to soar higher, and teaches him </w:t>
+      </w:r>
+      <w:r>
+        <w:rPr>
+          <w:rFonts w:asciiTheme="minorBidi" w:eastAsia="Times New Roman" w:hAnsiTheme="minorBidi" w:cstheme="minorBidi"/>
+          <w:b/>
+          <w:bCs/>
+          <w:color w:val="000000"/>
+          <w:sz w:val="24"/>
+          <w:szCs w:val="24"/>
+        </w:rPr>
+        <w:t>to recognize his abilities</w:t>
+      </w:r>
+      <w:r>
+        <w:rPr>
+          <w:rFonts w:asciiTheme="minorBidi" w:eastAsia="Times New Roman" w:hAnsiTheme="minorBidi" w:cstheme="minorBidi"/>
+          <w:color w:val="000000"/>
+          <w:sz w:val="24"/>
+          <w:szCs w:val="24"/>
+        </w:rPr>
+        <w:t xml:space="preserve"> and </w:t>
+      </w:r>
+      <w:r>
+        <w:rPr>
+          <w:rFonts w:asciiTheme="minorBidi" w:eastAsia="Times New Roman" w:hAnsiTheme="minorBidi" w:cstheme="minorBidi"/>
+          <w:b/>
+          <w:bCs/>
+          <w:color w:val="000000"/>
+          <w:sz w:val="24"/>
+          <w:szCs w:val="24"/>
+        </w:rPr>
+        <w:t xml:space="preserve">use his tools </w:t>
+      </w:r>
+      <w:r>
+        <w:rPr>
+          <w:rFonts w:asciiTheme="minorBidi" w:eastAsia="Times New Roman" w:hAnsiTheme="minorBidi" w:cstheme="minorBidi"/>
+          <w:color w:val="000000"/>
+          <w:sz w:val="24"/>
+          <w:szCs w:val="24"/>
+        </w:rPr>
+        <w:t>for his success.</w:t>
+      </w:r>
+    </w:p>
+    <w:p>
+      <w:pPr>
+        <w:spacing w:after="60" w:line="320" w:lineRule="exact"/>
+        <w:ind w:right="142"/>
+        <w:rPr>
+          <w:rFonts w:asciiTheme="minorBidi" w:eastAsia="Times New Roman" w:hAnsiTheme="minorBidi" w:cstheme="minorBidi"/>
+          <w:color w:val="000000"/>
+          <w:sz w:val="24"/>
+          <w:szCs w:val="24"/>
+        </w:rPr>
+      </w:pPr>
+      <w:r>
+        <w:rPr>
+          <w:rFonts w:asciiTheme="minorBidi" w:eastAsia="Times New Roman" w:hAnsiTheme="minorBidi" w:cstheme="minorBidi"/>
+          <w:b/>
+          <w:bCs/>
+          <w:color w:val="000000"/>
+          <w:sz w:val="24"/>
+          <w:szCs w:val="24"/>
+        </w:rPr>
+        <w:t>‘LEGODLUM’</w:t>
+      </w:r>
+      <w:r>
+        <w:rPr>
+          <w:rFonts w:asciiTheme="minorBidi" w:eastAsia="Times New Roman" w:hAnsiTheme="minorBidi" w:cstheme="minorBidi"/>
+          <w:color w:val="000000"/>
+          <w:sz w:val="24"/>
+          <w:szCs w:val="24"/>
+        </w:rPr>
+        <w:t xml:space="preserve"> is the difference between despair and aspiration, between failure and success.</w:t>
+      </w:r>
+    </w:p>
+    <w:p>
+      <w:pPr>
+        <w:spacing w:after="60" w:line="320" w:lineRule="exact"/>
+        <w:ind w:right="142"/>
+        <w:rPr>
+          <w:rFonts w:asciiTheme="minorBidi" w:eastAsia="Times New Roman" w:hAnsiTheme="minorBidi" w:cstheme="minorBidi"/>
+          <w:color w:val="000000"/>
+          <w:sz w:val="24"/>
+          <w:szCs w:val="24"/>
+        </w:rPr>
+      </w:pPr>
+      <w:r>
+        <w:rPr>
+          <w:rFonts w:asciiTheme="minorBidi" w:eastAsia="Times New Roman" w:hAnsiTheme="minorBidi" w:cstheme="minorBidi"/>
+          <w:color w:val="000000"/>
+          <w:sz w:val="24"/>
+          <w:szCs w:val="24"/>
+        </w:rPr>
+        <w:t>We do not give up on anyone!</w:t>
+      </w:r>
+    </w:p>
+    <w:p>
+      <w:pPr>
+        <w:spacing w:after="60" w:line="320" w:lineRule="exact"/>
+        <w:ind w:right="142"/>
+        <w:rPr>
+          <w:rFonts w:asciiTheme="minorBidi" w:eastAsia="Times New Roman" w:hAnsiTheme="minorBidi" w:cstheme="minorBidi"/>
+          <w:color w:val="000000"/>
+          <w:sz w:val="24"/>
+          <w:szCs w:val="24"/>
+        </w:rPr>
+      </w:pPr>
+      <w:r>
+        <w:rPr>
+          <w:rFonts w:asciiTheme="minorBidi" w:eastAsia="Times New Roman" w:hAnsiTheme="minorBidi" w:cstheme="minorBidi"/>
+          <w:color w:val="000000"/>
+          <w:sz w:val="24"/>
+          <w:szCs w:val="24"/>
+        </w:rPr>
+        <w:t>Thanks to your generous support, we are opening up opportunities for more students to utilize their full potential.</w:t>
+      </w:r>
+    </w:p>
+    <w:p>
+      <w:pPr>
+        <w:spacing w:after="60" w:line="320" w:lineRule="exact"/>
+        <w:ind w:right="142"/>
+        <w:rPr>
+          <w:rFonts w:asciiTheme="minorBidi" w:eastAsia="Times New Roman" w:hAnsiTheme="minorBidi" w:cstheme="minorBidi"/>
+          <w:color w:val="000000"/>
+          <w:sz w:val="24"/>
+          <w:szCs w:val="24"/>
+        </w:rPr>
+      </w:pPr>
+      <w:r>
+        <w:rPr>
+          <w:rFonts w:asciiTheme="minorBidi" w:eastAsia="Times New Roman" w:hAnsiTheme="minorBidi" w:cstheme="minorBidi"/>
+          <w:color w:val="000000"/>
+          <w:sz w:val="24"/>
+          <w:szCs w:val="24"/>
+        </w:rPr>
+        <w:t xml:space="preserve">This is a partnership for life – with the student, with the family that he will build </w:t>
+      </w:r>
+      <w:proofErr w:type="spellStart"/>
+      <w:r>
+        <w:rPr>
+          <w:rFonts w:asciiTheme="minorBidi" w:eastAsia="Times New Roman" w:hAnsiTheme="minorBidi" w:cstheme="minorBidi"/>
+          <w:i/>
+          <w:iCs/>
+          <w:color w:val="000000"/>
+          <w:sz w:val="24"/>
+          <w:szCs w:val="24"/>
+        </w:rPr>
+        <w:t>Bs"d</w:t>
+      </w:r>
+      <w:proofErr w:type="spellEnd"/>
+      <w:r>
+        <w:rPr>
+          <w:rFonts w:asciiTheme="minorBidi" w:eastAsia="Times New Roman" w:hAnsiTheme="minorBidi" w:cstheme="minorBidi"/>
+          <w:color w:val="000000"/>
+          <w:sz w:val="24"/>
+          <w:szCs w:val="24"/>
+        </w:rPr>
+        <w:t>, and with the children who will grow up with a father who knows how to ‘</w:t>
+      </w:r>
+      <w:r>
+        <w:rPr>
+          <w:rFonts w:asciiTheme="minorBidi" w:eastAsia="Times New Roman" w:hAnsiTheme="minorBidi" w:cstheme="minorBidi"/>
+          <w:b/>
+          <w:bCs/>
+          <w:color w:val="000000"/>
+          <w:sz w:val="24"/>
+          <w:szCs w:val="24"/>
+        </w:rPr>
+        <w:t>use his wings</w:t>
+      </w:r>
+      <w:r>
+        <w:rPr>
+          <w:rFonts w:asciiTheme="minorBidi" w:eastAsia="Times New Roman" w:hAnsiTheme="minorBidi" w:cstheme="minorBidi"/>
+          <w:color w:val="000000"/>
+          <w:sz w:val="24"/>
+          <w:szCs w:val="24"/>
+        </w:rPr>
+        <w:t>’!</w:t>
+      </w:r>
+    </w:p>
+    <w:p>
+      <w:pPr>
+        <w:spacing w:after="120" w:line="320" w:lineRule="exact"/>
+        <w:ind w:right="142"/>
+        <w:rPr>
+          <w:rFonts w:asciiTheme="minorBidi" w:eastAsia="Times New Roman" w:hAnsiTheme="minorBidi" w:cstheme="minorBidi"/>
+          <w:color w:val="000000"/>
+          <w:sz w:val="24"/>
+          <w:szCs w:val="24"/>
+        </w:rPr>
+      </w:pPr>
+      <w:r>
+        <w:rPr>
+          <w:rFonts w:asciiTheme="minorBidi" w:eastAsia="Times New Roman" w:hAnsiTheme="minorBidi" w:cstheme="minorBidi"/>
+          <w:color w:val="000000"/>
+          <w:sz w:val="24"/>
+          <w:szCs w:val="24"/>
+        </w:rPr>
+        <w:t xml:space="preserve">May </w:t>
+      </w:r>
+      <w:r>
+        <w:rPr>
+          <w:rFonts w:asciiTheme="minorBidi" w:eastAsia="Times New Roman" w:hAnsiTheme="minorBidi" w:cstheme="minorBidi"/>
+          <w:i/>
+          <w:iCs/>
+          <w:color w:val="000000"/>
+          <w:sz w:val="24"/>
+          <w:szCs w:val="24"/>
+        </w:rPr>
+        <w:t>Hashem</w:t>
+      </w:r>
+      <w:r>
+        <w:rPr>
+          <w:rFonts w:asciiTheme="minorBidi" w:eastAsia="Times New Roman" w:hAnsiTheme="minorBidi" w:cstheme="minorBidi"/>
+          <w:color w:val="000000"/>
+          <w:sz w:val="24"/>
+          <w:szCs w:val="24"/>
+        </w:rPr>
+        <w:t xml:space="preserve"> bless you and yours with </w:t>
+      </w:r>
+      <w:r>
+        <w:rPr>
+          <w:rFonts w:asciiTheme="minorBidi" w:eastAsia="Times New Roman" w:hAnsiTheme="minorBidi" w:cstheme="minorBidi"/>
+          <w:i/>
+          <w:iCs/>
+          <w:color w:val="000000"/>
+          <w:sz w:val="24"/>
+          <w:szCs w:val="24"/>
+        </w:rPr>
+        <w:t>Brachah</w:t>
+      </w:r>
+      <w:r>
+        <w:rPr>
+          <w:rFonts w:asciiTheme="minorBidi" w:eastAsia="Times New Roman" w:hAnsiTheme="minorBidi" w:cstheme="minorBidi"/>
+          <w:color w:val="000000"/>
+          <w:sz w:val="24"/>
+          <w:szCs w:val="24"/>
+        </w:rPr>
+        <w:t xml:space="preserve"> </w:t>
+      </w:r>
+      <w:proofErr w:type="spellStart"/>
+      <w:r>
+        <w:rPr>
+          <w:rFonts w:asciiTheme="minorBidi" w:eastAsia="Times New Roman" w:hAnsiTheme="minorBidi" w:cstheme="minorBidi"/>
+          <w:i/>
+          <w:iCs/>
+          <w:color w:val="000000"/>
+          <w:sz w:val="24"/>
+          <w:szCs w:val="24"/>
+        </w:rPr>
+        <w:t>Ve’Hatzlachah</w:t>
+      </w:r>
+      <w:proofErr w:type="spellEnd"/>
+      <w:r>
+        <w:rPr>
+          <w:rFonts w:asciiTheme="minorBidi" w:eastAsia="Times New Roman" w:hAnsiTheme="minorBidi" w:cstheme="minorBidi"/>
+          <w:color w:val="000000"/>
+          <w:sz w:val="24"/>
+          <w:szCs w:val="24"/>
+        </w:rPr>
+        <w:t xml:space="preserve">, </w:t>
+      </w:r>
+      <w:r>
+        <w:rPr>
+          <w:rFonts w:asciiTheme="minorBidi" w:eastAsia="Times New Roman" w:hAnsiTheme="minorBidi" w:cstheme="minorBidi"/>
+          <w:i/>
+          <w:iCs/>
+          <w:color w:val="000000"/>
+          <w:sz w:val="24"/>
+          <w:szCs w:val="24"/>
+        </w:rPr>
+        <w:t>Nachas</w:t>
+      </w:r>
+      <w:r>
+        <w:rPr>
+          <w:rFonts w:asciiTheme="minorBidi" w:eastAsia="Times New Roman" w:hAnsiTheme="minorBidi" w:cstheme="minorBidi"/>
+          <w:color w:val="000000"/>
+          <w:sz w:val="24"/>
+          <w:szCs w:val="24"/>
+        </w:rPr>
+        <w:t xml:space="preserve"> and health, and all the best.</w:t>
+      </w:r>
+    </w:p>
+    <w:p>
+      <w:pPr>
+        <w:pStyle w:val="BasicParagraph"/>
+        <w:suppressAutoHyphens/>
+        <w:bidi w:val="0"/>
+        <w:spacing w:line="280" w:lineRule="atLeast"/>
+        <w:rPr>
+          <w:rFonts w:asciiTheme="minorBidi" w:hAnsiTheme="minorBidi" w:cstheme="minorBidi"/>
+          <w:b/>
+          <w:bCs/>
+          <w:color w:val="auto"/>
+        </w:rPr>
+      </w:pPr>
+      <w:r>
+        <w:rPr>
+          <w:rFonts w:asciiTheme="minorBidi" w:hAnsiTheme="minorBidi" w:cstheme="minorBidi"/>
+          <w:b/>
+          <w:bCs/>
+          <w:color w:val="auto"/>
+        </w:rPr>
+        <w:t>Sincerely Yours</w:t>
+      </w:r>
+    </w:p>
+    <w:p>
+      <w:pPr>
+        <w:pStyle w:val="BasicParagraph"/>
+        <w:suppressAutoHyphens/>
+        <w:bidi w:val="0"/>
+        <w:spacing w:before="60" w:after="320" w:line="240" w:lineRule="exact"/>
+        <w:rPr>
+          <w:rFonts w:ascii="Steven Anderson" w:hAnsi="Steven Anderson" w:cs="Steven Anderson"/>
+          <w:i/>
+          <w:iCs/>
+          <w:color w:val="548DD4" w:themeColor="text2" w:themeTint="99"/>
+          <w:spacing w:val="13"/>
+          <w:sz w:val="65"/>
+          <w:szCs w:val="65"/>
+        </w:rPr>
+      </w:pPr>
+      <w:r>
+        <w:rPr>
+          <w:rFonts w:ascii="Steven Anderson" w:hAnsi="Steven Anderson" w:cs="Steven Anderson"/>
+          <w:i/>
+          <w:iCs/>
+          <w:color w:val="548DD4" w:themeColor="text2" w:themeTint="99"/>
+          <w:spacing w:val="13"/>
+          <w:sz w:val="65"/>
+          <w:szCs w:val="65"/>
+        </w:rPr>
+        <w:t>Yakov Gluzman</w:t>
+      </w:r>
+    </w:p>
+    <w:p>
+      <w:pPr>
+        <w:rPr>
+          <w:rFonts w:asciiTheme="minorBidi" w:eastAsiaTheme="minorHAnsi" w:hAnsiTheme="minorBidi" w:cstheme="minorBidi"/>
+          <w:sz w:val="24"/>
+          <w:szCs w:val="24"/>
+          <w:lang w:bidi="he-IL"/>
+        </w:rPr>
+      </w:pPr>
+      <w:r>
+        <w:rPr>
+          <w:rFonts w:asciiTheme="minorBidi" w:eastAsiaTheme="minorHAnsi" w:hAnsiTheme="minorBidi" w:cstheme="minorBidi"/>
+          <w:sz w:val="24"/>
+          <w:szCs w:val="24"/>
+          <w:lang w:bidi="he-IL"/>
+        </w:rPr>
+        <w:t>Director</w:t>
+      </w:r>
+    </w:p>
+    <w:p>
+      <w:pPr>
+        <w:bidi/>
+        <w:rPr>
+          <w:rFonts w:ascii="Narkisim" w:eastAsia="Calibri" w:hAnsi="Narkisim" w:cs="Livorna"/>
+          <w:bCs/>
+          <w:sz w:val="32"/>
+          <w:szCs w:val="32"/>
+          <w:rtl/>
+          <w:lang w:bidi="he-IL"/>
+        </w:rPr>
+      </w:pPr>
+      <w:r>
+        <w:rPr>
+          <w:rFonts w:asciiTheme="minorBidi" w:eastAsiaTheme="minorHAnsi" w:hAnsiTheme="minorBidi" w:cstheme="minorBidi"/>
+          <w:sz w:val="24"/>
+          <w:szCs w:val="24"/>
+          <w:lang w:bidi="he-IL"/>
+        </w:rPr>
+        <w:br w:type="column"/>
+      </w:r>
+    </w:p>
+    <w:p>
+      <w:pPr>
+        <w:bidi/>
+        <w:rPr>
+          <w:rFonts w:ascii="Narkisim" w:eastAsia="Calibri" w:hAnsi="Narkisim" w:cs="Livorna"/>
+          <w:bCs/>
+          <w:sz w:val="32"/>
+          <w:szCs w:val="32"/>
+          <w:rtl/>
+          <w:lang w:bidi="he-IL"/>
+        </w:rPr>
+      </w:pPr>
+    </w:p>
+    <w:p>
+      <w:pPr>
+        <w:bidi/>
+        <w:rPr>
+          <w:rFonts w:ascii="Narkisim" w:eastAsia="Calibri" w:hAnsi="Narkisim" w:cs="Livorna"/>
+          <w:bCs/>
+          <w:sz w:val="32"/>
+          <w:szCs w:val="32"/>
+          <w:rtl/>
+          <w:lang w:bidi="he-IL"/>
+        </w:rPr>
+      </w:pPr>
+    </w:p>
+    <w:p>
+      <w:pPr>
+        <w:bidi/>
+        <w:rPr>
+          <w:rFonts w:ascii="Narkisim" w:eastAsia="Calibri" w:hAnsi="Narkisim" w:cs="Livorna"/>
+          <w:bCs/>
+          <w:sz w:val="32"/>
+          <w:szCs w:val="32"/>
+          <w:rtl/>
+          <w:lang w:bidi="he-IL"/>
+        </w:rPr>
+      </w:pPr>
+    </w:p>
+    <w:p>
+      <w:pPr>
+        <w:bidi/>
+        <w:rPr>
+          <w:rFonts w:ascii="Narkisim" w:eastAsia="Calibri" w:hAnsi="Narkisim" w:cs="Livorna"/>
+          <w:bCs/>
+          <w:sz w:val="32"/>
+          <w:szCs w:val="32"/>
+        </w:rPr>
+      </w:pPr>
+      <w:proofErr w:type="spellStart"/>
+      <w:r>
+        <w:rPr>
+          <w:rFonts w:ascii="Narkisim" w:eastAsia="Calibri" w:hAnsi="Narkisim" w:cs="Livorna"/>
+          <w:bCs/>
+          <w:sz w:val="32"/>
+          <w:szCs w:val="32"/>
+          <w:rtl/>
+        </w:rPr>
+        <w:t>שותף</w:t>
+      </w:r>
+      <w:proofErr w:type="spellEnd"/>
+      <w:r>
+        <w:rPr>
+          <w:rFonts w:ascii="Narkisim" w:eastAsia="Calibri" w:hAnsi="Narkisim" w:cs="Livorna"/>
+          <w:bCs/>
+          <w:sz w:val="32"/>
+          <w:szCs w:val="32"/>
+          <w:rtl/>
+        </w:rPr>
+        <w:t xml:space="preserve"> </w:t>
+      </w:r>
+      <w:proofErr w:type="spellStart"/>
+      <w:r>
+        <w:rPr>
+          <w:rFonts w:ascii="Narkisim" w:eastAsia="Calibri" w:hAnsi="Narkisim" w:cs="Livorna"/>
+          <w:bCs/>
+          <w:sz w:val="32"/>
+          <w:szCs w:val="32"/>
+          <w:rtl/>
+        </w:rPr>
+        <w:t>יקר</w:t>
+      </w:r>
+      <w:proofErr w:type="spellEnd"/>
+      <w:r>
+        <w:rPr>
+          <w:rFonts w:ascii="Narkisim" w:eastAsia="Calibri" w:hAnsi="Narkisim" w:cs="Livorna"/>
+          <w:bCs/>
+          <w:sz w:val="32"/>
+          <w:szCs w:val="32"/>
+          <w:rtl/>
+        </w:rPr>
+        <w:t>!</w:t>
+      </w:r>
+    </w:p>
+    <w:p>
+      <w:pPr>
+        <w:bidi/>
+        <w:spacing w:after="80" w:line="360" w:lineRule="exact"/>
+        <w:rPr>
+          <w:rFonts w:ascii="Narkisim" w:eastAsia="Calibri" w:hAnsi="Narkisim" w:cs="Livorna"/>
+          <w:sz w:val="28"/>
+          <w:szCs w:val="28"/>
           <w:lang w:val="en-GB" w:bidi="he-IL"/>
         </w:rPr>
+      </w:pPr>
+      <w:proofErr w:type="spellStart"/>
+      <w:r>
+        <w:rPr>
+          <w:rFonts w:ascii="Narkisim" w:eastAsia="Calibri" w:hAnsi="Narkisim" w:cs="Livorna"/>
+          <w:sz w:val="28"/>
+          <w:szCs w:val="28"/>
+          <w:rtl/>
+        </w:rPr>
+        <w:t>בשם</w:t>
+      </w:r>
+      <w:proofErr w:type="spellEnd"/>
+      <w:r>
+        <w:rPr>
+          <w:rFonts w:ascii="Narkisim" w:eastAsia="Calibri" w:hAnsi="Narkisim" w:cs="Livorna"/>
+          <w:sz w:val="28"/>
+          <w:szCs w:val="28"/>
+          <w:rtl/>
+        </w:rPr>
+        <w:t xml:space="preserve"> </w:t>
+      </w:r>
+      <w:proofErr w:type="spellStart"/>
+      <w:r>
+        <w:rPr>
+          <w:rFonts w:ascii="Narkisim" w:eastAsia="Calibri" w:hAnsi="Narkisim" w:cs="Livorna"/>
+          <w:sz w:val="28"/>
+          <w:szCs w:val="28"/>
+          <w:rtl/>
+        </w:rPr>
+        <w:t>התלמידים</w:t>
+      </w:r>
+      <w:proofErr w:type="spellEnd"/>
+      <w:r>
+        <w:rPr>
+          <w:rFonts w:ascii="Narkisim" w:eastAsia="Calibri" w:hAnsi="Narkisim" w:cs="Livorna"/>
+          <w:sz w:val="28"/>
+          <w:szCs w:val="28"/>
+          <w:rtl/>
+        </w:rPr>
+        <w:t xml:space="preserve"> </w:t>
+      </w:r>
+      <w:proofErr w:type="spellStart"/>
+      <w:r>
+        <w:rPr>
+          <w:rFonts w:ascii="Narkisim" w:eastAsia="Calibri" w:hAnsi="Narkisim" w:cs="Livorna"/>
+          <w:sz w:val="28"/>
+          <w:szCs w:val="28"/>
+          <w:rtl/>
+        </w:rPr>
+        <w:t>הרבים</w:t>
+      </w:r>
+      <w:proofErr w:type="spellEnd"/>
+      <w:r>
+        <w:rPr>
+          <w:rFonts w:ascii="Narkisim" w:eastAsia="Calibri" w:hAnsi="Narkisim" w:cs="Livorna"/>
+          <w:sz w:val="28"/>
+          <w:szCs w:val="28"/>
+          <w:rtl/>
+        </w:rPr>
+        <w:t xml:space="preserve"> </w:t>
+      </w:r>
+      <w:proofErr w:type="spellStart"/>
+      <w:r>
+        <w:rPr>
+          <w:rFonts w:ascii="Narkisim" w:eastAsia="Calibri" w:hAnsi="Narkisim" w:cs="Livorna"/>
+          <w:sz w:val="28"/>
+          <w:szCs w:val="28"/>
+          <w:rtl/>
+        </w:rPr>
+        <w:t>שזוכים</w:t>
+      </w:r>
+      <w:proofErr w:type="spellEnd"/>
+      <w:r>
+        <w:rPr>
+          <w:rFonts w:ascii="Narkisim" w:eastAsia="Calibri" w:hAnsi="Narkisim" w:cs="Livorna"/>
+          <w:sz w:val="28"/>
+          <w:szCs w:val="28"/>
+          <w:rtl/>
+        </w:rPr>
+        <w:t xml:space="preserve"> </w:t>
+      </w:r>
+      <w:proofErr w:type="spellStart"/>
+      <w:r>
+        <w:rPr>
+          <w:rFonts w:ascii="Narkisim" w:eastAsia="Calibri" w:hAnsi="Narkisim" w:cs="Livorna"/>
+          <w:sz w:val="28"/>
+          <w:szCs w:val="28"/>
+          <w:rtl/>
+        </w:rPr>
+        <w:t>ליהנות</w:t>
+      </w:r>
+      <w:proofErr w:type="spellEnd"/>
+      <w:r>
+        <w:rPr>
+          <w:rFonts w:ascii="Narkisim" w:eastAsia="Calibri" w:hAnsi="Narkisim" w:cs="Livorna"/>
+          <w:sz w:val="28"/>
+          <w:szCs w:val="28"/>
+          <w:rtl/>
+        </w:rPr>
+        <w:t xml:space="preserve"> </w:t>
+      </w:r>
+      <w:proofErr w:type="spellStart"/>
+      <w:r>
+        <w:rPr>
+          <w:rFonts w:ascii="Narkisim" w:eastAsia="Calibri" w:hAnsi="Narkisim" w:cs="Livorna"/>
+          <w:sz w:val="28"/>
+          <w:szCs w:val="28"/>
+          <w:rtl/>
+        </w:rPr>
+        <w:t>מתכנית</w:t>
+      </w:r>
+      <w:proofErr w:type="spellEnd"/>
+      <w:r>
+        <w:rPr>
+          <w:rFonts w:ascii="Narkisim" w:eastAsia="Calibri" w:hAnsi="Narkisim" w:cs="Livorna"/>
+          <w:sz w:val="28"/>
+          <w:szCs w:val="28"/>
+          <w:rtl/>
+        </w:rPr>
+        <w:t xml:space="preserve"> </w:t>
+      </w:r>
+      <w:r>
+        <w:rPr>
+          <w:rFonts w:ascii="Narkisim" w:eastAsia="Calibri" w:hAnsi="Narkisim" w:cs="Livorna"/>
+          <w:b/>
+          <w:sz w:val="28"/>
+          <w:szCs w:val="28"/>
+          <w:rtl/>
+        </w:rPr>
+        <w:t>'</w:t>
+      </w:r>
+      <w:proofErr w:type="spellStart"/>
+      <w:r>
+        <w:rPr>
+          <w:rFonts w:ascii="Narkisim" w:eastAsia="Calibri" w:hAnsi="Narkisim" w:cs="Livorna"/>
+          <w:b/>
+          <w:sz w:val="28"/>
+          <w:szCs w:val="28"/>
+          <w:rtl/>
+        </w:rPr>
+        <w:t>לגדלם</w:t>
+      </w:r>
+      <w:proofErr w:type="spellEnd"/>
+      <w:r>
+        <w:rPr>
+          <w:rFonts w:ascii="Narkisim" w:eastAsia="Calibri" w:hAnsi="Narkisim" w:cs="Livorna"/>
+          <w:b/>
+          <w:sz w:val="28"/>
+          <w:szCs w:val="28"/>
+          <w:rtl/>
+        </w:rPr>
+        <w:t>'</w:t>
+      </w:r>
+      <w:r>
+        <w:rPr>
+          <w:rFonts w:ascii="Narkisim" w:eastAsia="Calibri" w:hAnsi="Narkisim" w:cs="Livorna"/>
+          <w:sz w:val="28"/>
+          <w:szCs w:val="28"/>
+          <w:rtl/>
+        </w:rPr>
+        <w:t xml:space="preserve">, </w:t>
+      </w:r>
+      <w:proofErr w:type="spellStart"/>
+      <w:r>
+        <w:rPr>
+          <w:rFonts w:ascii="Narkisim" w:eastAsia="Calibri" w:hAnsi="Narkisim" w:cs="Livorna"/>
+          <w:sz w:val="28"/>
+          <w:szCs w:val="28"/>
+          <w:rtl/>
+        </w:rPr>
+        <w:t>הנני</w:t>
+      </w:r>
+      <w:proofErr w:type="spellEnd"/>
+      <w:r>
+        <w:rPr>
+          <w:rFonts w:ascii="Narkisim" w:eastAsia="Calibri" w:hAnsi="Narkisim" w:cs="Livorna"/>
+          <w:sz w:val="28"/>
+          <w:szCs w:val="28"/>
+          <w:rtl/>
+        </w:rPr>
+        <w:t xml:space="preserve"> </w:t>
+      </w:r>
+      <w:proofErr w:type="spellStart"/>
+      <w:r>
+        <w:rPr>
+          <w:rFonts w:ascii="Narkisim" w:eastAsia="Calibri" w:hAnsi="Narkisim" w:cs="Livorna"/>
+          <w:sz w:val="28"/>
+          <w:szCs w:val="28"/>
+          <w:rtl/>
+        </w:rPr>
+        <w:t>להביע</w:t>
+      </w:r>
+      <w:proofErr w:type="spellEnd"/>
+      <w:r>
+        <w:rPr>
+          <w:rFonts w:ascii="Narkisim" w:eastAsia="Calibri" w:hAnsi="Narkisim" w:cs="Livorna"/>
+          <w:sz w:val="28"/>
+          <w:szCs w:val="28"/>
+          <w:rtl/>
+        </w:rPr>
+        <w:t xml:space="preserve"> </w:t>
+      </w:r>
+      <w:proofErr w:type="spellStart"/>
+      <w:r>
+        <w:rPr>
+          <w:rFonts w:ascii="Narkisim" w:eastAsia="Calibri" w:hAnsi="Narkisim" w:cs="Livorna"/>
+          <w:sz w:val="28"/>
+          <w:szCs w:val="28"/>
+          <w:rtl/>
+        </w:rPr>
+        <w:t>בזאת</w:t>
+      </w:r>
+      <w:proofErr w:type="spellEnd"/>
+      <w:r>
+        <w:rPr>
+          <w:rFonts w:ascii="Narkisim" w:eastAsia="Calibri" w:hAnsi="Narkisim" w:cs="Livorna"/>
+          <w:sz w:val="28"/>
+          <w:szCs w:val="28"/>
+          <w:rtl/>
+        </w:rPr>
+        <w:t xml:space="preserve"> </w:t>
+      </w:r>
+      <w:proofErr w:type="spellStart"/>
+      <w:r>
+        <w:rPr>
+          <w:rFonts w:ascii="Narkisim" w:eastAsia="Calibri" w:hAnsi="Narkisim" w:cs="Livorna"/>
+          <w:sz w:val="28"/>
+          <w:szCs w:val="28"/>
+          <w:rtl/>
+        </w:rPr>
+        <w:t>את</w:t>
+      </w:r>
+      <w:proofErr w:type="spellEnd"/>
+      <w:r>
+        <w:rPr>
+          <w:rFonts w:ascii="Narkisim" w:eastAsia="Calibri" w:hAnsi="Narkisim" w:cs="Livorna"/>
+          <w:sz w:val="28"/>
+          <w:szCs w:val="28"/>
+          <w:rtl/>
+        </w:rPr>
+        <w:t xml:space="preserve"> </w:t>
+      </w:r>
+      <w:proofErr w:type="spellStart"/>
+      <w:r>
+        <w:rPr>
+          <w:rFonts w:ascii="Narkisim" w:eastAsia="Calibri" w:hAnsi="Narkisim" w:cs="Livorna"/>
+          <w:sz w:val="28"/>
+          <w:szCs w:val="28"/>
+          <w:rtl/>
+        </w:rPr>
+        <w:t>הערכתי</w:t>
+      </w:r>
+      <w:proofErr w:type="spellEnd"/>
+      <w:r>
+        <w:rPr>
+          <w:rFonts w:ascii="Narkisim" w:eastAsia="Calibri" w:hAnsi="Narkisim" w:cs="Livorna"/>
+          <w:sz w:val="28"/>
+          <w:szCs w:val="28"/>
+          <w:rtl/>
+        </w:rPr>
+        <w:t xml:space="preserve"> </w:t>
+      </w:r>
+      <w:proofErr w:type="spellStart"/>
+      <w:r>
+        <w:rPr>
+          <w:rFonts w:ascii="Narkisim" w:eastAsia="Calibri" w:hAnsi="Narkisim" w:cs="Livorna"/>
+          <w:sz w:val="28"/>
+          <w:szCs w:val="28"/>
+          <w:rtl/>
+        </w:rPr>
+        <w:t>הגדולה</w:t>
+      </w:r>
+      <w:proofErr w:type="spellEnd"/>
+      <w:r>
+        <w:rPr>
+          <w:rFonts w:ascii="Narkisim" w:eastAsia="Calibri" w:hAnsi="Narkisim" w:cs="Livorna"/>
+          <w:sz w:val="28"/>
+          <w:szCs w:val="28"/>
+          <w:rtl/>
+        </w:rPr>
+        <w:t xml:space="preserve"> </w:t>
+      </w:r>
+      <w:proofErr w:type="spellStart"/>
+      <w:r>
+        <w:rPr>
+          <w:rFonts w:ascii="Narkisim" w:eastAsia="Calibri" w:hAnsi="Narkisim" w:cs="Livorna"/>
+          <w:sz w:val="28"/>
+          <w:szCs w:val="28"/>
+          <w:rtl/>
+        </w:rPr>
+        <w:t>על</w:t>
+      </w:r>
+      <w:proofErr w:type="spellEnd"/>
+      <w:r>
+        <w:rPr>
+          <w:rFonts w:ascii="Narkisim" w:eastAsia="Calibri" w:hAnsi="Narkisim" w:cs="Livorna"/>
+          <w:sz w:val="28"/>
+          <w:szCs w:val="28"/>
+          <w:rtl/>
+        </w:rPr>
+        <w:t xml:space="preserve"> </w:t>
+      </w:r>
+      <w:proofErr w:type="spellStart"/>
+      <w:r>
+        <w:rPr>
+          <w:rFonts w:ascii="Narkisim" w:eastAsia="Calibri" w:hAnsi="Narkisim" w:cs="Livorna"/>
+          <w:sz w:val="28"/>
+          <w:szCs w:val="28"/>
+          <w:rtl/>
+        </w:rPr>
+        <w:t>תרומתך</w:t>
+      </w:r>
+      <w:proofErr w:type="spellEnd"/>
+      <w:r>
+        <w:rPr>
+          <w:rFonts w:ascii="Narkisim" w:eastAsia="Calibri" w:hAnsi="Narkisim" w:cs="Livorna"/>
+          <w:sz w:val="28"/>
+          <w:szCs w:val="28"/>
+          <w:rtl/>
+        </w:rPr>
+        <w:t xml:space="preserve"> </w:t>
+      </w:r>
+      <w:proofErr w:type="spellStart"/>
+      <w:r>
+        <w:rPr>
+          <w:rFonts w:ascii="Narkisim" w:eastAsia="Calibri" w:hAnsi="Narkisim" w:cs="Livorna"/>
+          <w:sz w:val="28"/>
+          <w:szCs w:val="28"/>
+          <w:rtl/>
+        </w:rPr>
+        <w:t>הנדיבה</w:t>
+      </w:r>
+      <w:proofErr w:type="spellEnd"/>
+      <w:r>
+        <w:rPr>
+          <w:rFonts w:ascii="Narkisim" w:eastAsia="Calibri" w:hAnsi="Narkisim" w:cs="Livorna" w:hint="cs"/>
+          <w:sz w:val="28"/>
+          <w:szCs w:val="28"/>
+          <w:rtl/>
+          <w:lang w:val="en-GB" w:bidi="he-IL"/>
+        </w:rPr>
+        <w:t xml:space="preserve"> בסך </w:t>
+      </w:r>
+      <w:bookmarkStart w:id="1" w:name="_Hlk211927864"/>
+      <w:r>
+        <w:rPr>
+          <w:rFonts w:asciiTheme="majorBidi" w:eastAsia="Calibri" w:hAnsiTheme="majorBidi" w:cstheme="majorBidi"/>
+          <w:b/>
+          <w:bCs/>
+          <w:sz w:val="32"/>
+          <w:szCs w:val="32"/>
+          <w:rtl/>
+        </w:rPr>
+        <w:fldChar w:fldCharType="begin">
+          <w:ffData>
+            <w:name w:val="Word_FullTroma"/>
+            <w:enabled/>
+            <w:calcOnExit w:val="0"/>
+            <w:textInput>
+              <w:default w:val="תרומה"/>
+            </w:textInput>
+          </w:ffData>
+        </w:fldChar>
+      </w:r>
+      <w:bookmarkStart w:id="2" w:name="Word_FullTroma"/>
+      <w:r>
+        <w:rPr>
+          <w:rFonts w:asciiTheme="majorBidi" w:eastAsia="Calibri" w:hAnsiTheme="majorBidi" w:cstheme="majorBidi"/>
+          <w:b/>
+          <w:bCs/>
+          <w:sz w:val="32"/>
+          <w:szCs w:val="32"/>
+          <w:rtl/>
+        </w:rPr>
         <w:instrText xml:space="preserve"> </w:instrText>
       </w:r>
       <w:r>
         <w:rPr>
-          <w:rFonts w:ascii="Narkisim" w:eastAsia="Calibri" w:hAnsi="Narkisim" w:cs="Livorna"/>
-          <w:b/>
-          <w:bCs/>
-          <w:sz w:val="30"/>
-          <w:szCs w:val="30"/>
-          <w:lang w:bidi="he-IL"/>
+          <w:rFonts w:asciiTheme="majorBidi" w:eastAsia="Calibri" w:hAnsiTheme="majorBidi" w:cstheme="majorBidi"/>
+          <w:b/>
+          <w:bCs/>
+          <w:sz w:val="32"/>
+          <w:szCs w:val="32"/>
         </w:rPr>
         <w:instrText>FORMTEXT</w:instrText>
       </w:r>
       <w:r>
         <w:rPr>
-          <w:rFonts w:ascii="Narkisim" w:eastAsia="Calibri" w:hAnsi="Narkisim" w:cs="Livorna"/>
-          <w:b/>
-          <w:bCs/>
-          <w:sz w:val="30"/>
-          <w:szCs w:val="30"/>
-          <w:rtl/>
-          <w:lang w:val="en-GB" w:bidi="he-IL"/>
+          <w:rFonts w:asciiTheme="majorBidi" w:eastAsia="Calibri" w:hAnsiTheme="majorBidi" w:cstheme="majorBidi"/>
+          <w:b/>
+          <w:bCs/>
+          <w:sz w:val="32"/>
+          <w:szCs w:val="32"/>
+          <w:rtl/>
         </w:rPr>
         <w:instrText xml:space="preserve"> </w:instrText>
       </w:r>
       <w:r>
         <w:rPr>
-          <w:rFonts w:ascii="Narkisim" w:eastAsia="Calibri" w:hAnsi="Narkisim" w:cs="Livorna"/>
-          <w:b/>
-          <w:bCs/>
-          <w:sz w:val="30"/>
-          <w:szCs w:val="30"/>
-          <w:rtl/>
-          <w:lang w:val="en-GB" w:bidi="he-IL"/>
-        </w:rPr>
-      </w:r>
-      <w:r>
-        <w:rPr>
-          <w:rFonts w:ascii="Narkisim" w:eastAsia="Calibri" w:hAnsi="Narkisim" w:cs="Livorna"/>
-          <w:b/>
-          <w:bCs/>
-          <w:sz w:val="30"/>
-          <w:szCs w:val="30"/>
-          <w:rtl/>
-          <w:lang w:val="en-GB" w:bidi="he-IL"/>
+          <w:rFonts w:asciiTheme="majorBidi" w:eastAsia="Calibri" w:hAnsiTheme="majorBidi" w:cstheme="majorBidi"/>
+          <w:b/>
+          <w:bCs/>
+          <w:sz w:val="32"/>
+          <w:szCs w:val="32"/>
+          <w:rtl/>
+        </w:rPr>
+      </w:r>
+      <w:r>
+        <w:rPr>
+          <w:rFonts w:asciiTheme="majorBidi" w:eastAsia="Calibri" w:hAnsiTheme="majorBidi" w:cstheme="majorBidi"/>
+          <w:b/>
+          <w:bCs/>
+          <w:sz w:val="32"/>
+          <w:szCs w:val="32"/>
+          <w:rtl/>
         </w:rPr>
         <w:fldChar w:fldCharType="separate"/>
       </w:r>
       <w:r>
         <w:rPr>
-          <w:rFonts w:ascii="Narkisim" w:eastAsia="Calibri" w:hAnsi="Narkisim" w:cs="Livorna" w:hint="cs"/>
-          <w:b/>
-          <w:bCs/>
-          <w:sz w:val="30"/>
-          <w:szCs w:val="30"/>
-          <w:rtl/>
-          <w:lang w:val="en-GB" w:bidi="he-IL"/>
-        </w:rPr>
-        <w:t>תרומה</w:t>
-      </w:r>
-      <w:r>
-        <w:rPr>
-          <w:rFonts w:ascii="Narkisim" w:eastAsia="Calibri" w:hAnsi="Narkisim" w:cs="Livorna"/>
-          <w:b/>
-          <w:bCs/>
-          <w:sz w:val="30"/>
-          <w:szCs w:val="30"/>
-          <w:rtl/>
-          <w:lang w:val="en-GB" w:bidi="he-IL"/>
+          <w:rFonts w:asciiTheme="majorBidi" w:eastAsia="Calibri" w:hAnsiTheme="majorBidi" w:cstheme="majorBidi"/>
+          <w:b/>
+          <w:bCs/>
+          <w:sz w:val="32"/>
+          <w:szCs w:val="32"/>
+        </w:rPr>
+        <w:t>{</w:t>
+      </w:r>
+      <w:proofErr w:type="spellStart"/>
+      <w:r>
+        <w:rPr>
+          <w:rFonts w:asciiTheme="majorBidi" w:eastAsia="Calibri" w:hAnsiTheme="majorBidi" w:cstheme="majorBidi"/>
+          <w:b/>
+          <w:bCs/>
+          <w:sz w:val="32"/>
+          <w:szCs w:val="32"/>
+        </w:rPr>
+        <w:t>donation_currency_symbol</w:t>
+      </w:r>
+      <w:proofErr w:type="spellEnd"/>
+      <w:r>
+        <w:rPr>
+          <w:rFonts w:asciiTheme="majorBidi" w:eastAsia="Calibri" w:hAnsiTheme="majorBidi" w:cstheme="majorBidi"/>
+          <w:b/>
+          <w:bCs/>
+          <w:sz w:val="32"/>
+          <w:szCs w:val="32"/>
+        </w:rPr>
+        <w:t>}{</w:t>
+      </w:r>
+      <w:proofErr w:type="spellStart"/>
+      <w:r>
+        <w:rPr>
+          <w:rFonts w:asciiTheme="majorBidi" w:eastAsia="Calibri" w:hAnsiTheme="majorBidi" w:cstheme="majorBidi"/>
+          <w:b/>
+          <w:bCs/>
+          <w:sz w:val="32"/>
+          <w:szCs w:val="32"/>
+        </w:rPr>
+        <w:t>donation_amount</w:t>
+      </w:r>
+      <w:proofErr w:type="spellEnd"/>
+      <w:r>
+        <w:rPr>
+          <w:rFonts w:asciiTheme="majorBidi" w:eastAsia="Calibri" w:hAnsiTheme="majorBidi" w:cstheme="majorBidi"/>
+          <w:b/>
+          <w:bCs/>
+          <w:sz w:val="32"/>
+          <w:szCs w:val="32"/>
+        </w:rPr>
+        <w:t>}</w:t>
+      </w:r>
+      <w:r>
+        <w:rPr>
+          <w:rFonts w:asciiTheme="majorBidi" w:eastAsia="Calibri" w:hAnsiTheme="majorBidi" w:cstheme="majorBidi"/>
+          <w:b/>
+          <w:bCs/>
+          <w:sz w:val="32"/>
+          <w:szCs w:val="32"/>
+          <w:rtl/>
         </w:rPr>
         <w:fldChar w:fldCharType="end"/>
       </w:r>
+      <w:bookmarkEnd w:id="1"/>
       <w:bookmarkEnd w:id="2"/>
       <w:r>
         <w:rPr>

</xml_diff>